<commit_message>
ajout du répertoire Train
</commit_message>
<xml_diff>
--- a/Train/IUT_TD_TP_2015.docx
+++ b/Train/IUT_TD_TP_2015.docx
@@ -816,7 +816,6 @@
                                           <w:color w:val="404040" w:themeColor="text1" w:themeTint="BF"/>
                                         </w:rPr>
                                       </w:pPr>
-                                      <w:proofErr w:type="spellStart"/>
                                       <w:r>
                                         <w:rPr>
                                           <w:smallCaps/>
@@ -824,7 +823,6 @@
                                         </w:rPr>
                                         <w:t>Aparicio</w:t>
                                       </w:r>
-                                      <w:proofErr w:type="spellEnd"/>
                                     </w:p>
                                   </w:tc>
                                   <w:tc>
@@ -998,8 +996,6 @@
                                     <w:color w:val="404040" w:themeColor="text1" w:themeTint="BF"/>
                                   </w:rPr>
                                 </w:pPr>
-                                <w:bookmarkStart w:id="0" w:name="_GoBack"/>
-                                <w:bookmarkEnd w:id="0"/>
                               </w:p>
                               <w:p>
                                 <w:pPr>
@@ -1050,6 +1046,10 @@
               </mc:Choice>
               <mc:Fallback>
                 <w:pict>
+                  <v:shapetype id="_x0000_t202" coordsize="21600,21600" o:spt="202" path="m0,0l0,21600,21600,21600,21600,0xe">
+                    <v:stroke joinstyle="miter"/>
+                    <v:path gradientshapeok="t" o:connecttype="rect"/>
+                  </v:shapetype>
                   <v:shape id="Zone de texte 154" o:spid="_x0000_s1027" type="#_x0000_t202" style="position:absolute;margin-left:17.3pt;margin-top:154.95pt;width:8in;height:533.35pt;z-index:251661312;visibility:visible;mso-wrap-style:square;mso-width-percent:941;mso-height-percent:0;mso-wrap-distance-left:9pt;mso-wrap-distance-top:0;mso-wrap-distance-right:9pt;mso-wrap-distance-bottom:0;mso-position-horizontal:absolute;mso-position-horizontal-relative:page;mso-position-vertical:absolute;mso-position-vertical-relative:page;mso-width-percent:941;mso-height-percent:0;mso-width-relative:page;mso-height-relative:page;v-text-anchor:bottom" o:gfxdata="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" filled="f" stroked="f" strokeweight=".5pt">
                     <v:textbox inset="126pt,0,54pt,0">
                       <w:txbxContent>
@@ -1245,7 +1245,6 @@
                                     <w:color w:val="404040" w:themeColor="text1" w:themeTint="BF"/>
                                   </w:rPr>
                                 </w:pPr>
-                                <w:proofErr w:type="spellStart"/>
                                 <w:r>
                                   <w:rPr>
                                     <w:smallCaps/>
@@ -1253,7 +1252,6 @@
                                   </w:rPr>
                                   <w:t>Aparicio</w:t>
                                 </w:r>
-                                <w:proofErr w:type="spellEnd"/>
                               </w:p>
                             </w:tc>
                             <w:tc>
@@ -1427,8 +1425,6 @@
                               <w:color w:val="404040" w:themeColor="text1" w:themeTint="BF"/>
                             </w:rPr>
                           </w:pPr>
-                          <w:bookmarkStart w:id="1" w:name="_GoBack"/>
-                          <w:bookmarkEnd w:id="1"/>
                         </w:p>
                         <w:p>
                           <w:pPr>
@@ -5914,12 +5910,12 @@
       <w:pPr>
         <w:pStyle w:val="Titre1"/>
       </w:pPr>
-      <w:bookmarkStart w:id="2" w:name="_Toc430965353"/>
+      <w:bookmarkStart w:id="0" w:name="_Toc430965353"/>
       <w:r>
         <w:lastRenderedPageBreak/>
         <w:t>Evaluation</w:t>
       </w:r>
-      <w:bookmarkEnd w:id="2"/>
+      <w:bookmarkEnd w:id="0"/>
     </w:p>
     <w:p/>
     <w:tbl>
@@ -6028,17 +6024,8 @@
                 <w:smallCaps/>
                 <w:color w:val="404040" w:themeColor="text1" w:themeTint="BF"/>
               </w:rPr>
-              <w:t xml:space="preserve">0 - </w:t>
+              <w:t>0 - Github</w:t>
             </w:r>
-            <w:proofErr w:type="spellStart"/>
-            <w:r>
-              <w:rPr>
-                <w:smallCaps/>
-                <w:color w:val="404040" w:themeColor="text1" w:themeTint="BF"/>
-              </w:rPr>
-              <w:t>Github</w:t>
-            </w:r>
-            <w:proofErr w:type="spellEnd"/>
           </w:p>
         </w:tc>
         <w:tc>
@@ -6457,7 +6444,7 @@
           <w:noProof/>
         </w:rPr>
       </w:pPr>
-      <w:bookmarkStart w:id="3" w:name="_Toc430965354"/>
+      <w:bookmarkStart w:id="1" w:name="_Toc430965354"/>
       <w:r>
         <w:lastRenderedPageBreak/>
         <w:t>Organisation</w:t>
@@ -6477,7 +6464,7 @@
         </w:rPr>
         <w:t>/TP</w:t>
       </w:r>
-      <w:bookmarkEnd w:id="3"/>
+      <w:bookmarkEnd w:id="1"/>
     </w:p>
     <w:p>
       <w:pPr>
@@ -6488,11 +6475,11 @@
       <w:pPr>
         <w:pStyle w:val="Titre2"/>
       </w:pPr>
-      <w:bookmarkStart w:id="4" w:name="_Toc430965355"/>
+      <w:bookmarkStart w:id="2" w:name="_Toc430965355"/>
       <w:r>
         <w:t>Avant de commencer …</w:t>
       </w:r>
-      <w:bookmarkEnd w:id="4"/>
+      <w:bookmarkEnd w:id="2"/>
     </w:p>
     <w:p/>
     <w:p>
@@ -6540,14 +6527,12 @@
       <w:r>
         <w:t xml:space="preserve"> de créer un compte </w:t>
       </w:r>
-      <w:proofErr w:type="spellStart"/>
       <w:r>
         <w:rPr>
           <w:b/>
         </w:rPr>
         <w:t>GitHub</w:t>
       </w:r>
-      <w:proofErr w:type="spellEnd"/>
       <w:r>
         <w:t xml:space="preserve"> (</w:t>
       </w:r>
@@ -6604,14 +6589,12 @@
       <w:r>
         <w:t xml:space="preserve">La documentation de </w:t>
       </w:r>
-      <w:proofErr w:type="spellStart"/>
       <w:r>
         <w:rPr>
           <w:b/>
         </w:rPr>
         <w:t>GitHub</w:t>
       </w:r>
-      <w:proofErr w:type="spellEnd"/>
       <w:r>
         <w:t xml:space="preserve"> est disponible sur </w:t>
       </w:r>
@@ -6671,14 +6654,12 @@
       <w:r>
         <w:t xml:space="preserve"> et </w:t>
       </w:r>
-      <w:proofErr w:type="spellStart"/>
       <w:r>
         <w:rPr>
           <w:i/>
         </w:rPr>
         <w:t>versionné</w:t>
       </w:r>
-      <w:proofErr w:type="spellEnd"/>
       <w:r>
         <w:t xml:space="preserve"> au même titre que vos travaux.</w:t>
       </w:r>
@@ -6697,7 +6678,6 @@
       <w:r>
         <w:t>La hiérarchie de dossiers (</w:t>
       </w:r>
-      <w:proofErr w:type="spellStart"/>
       <w:r>
         <w:rPr>
           <w:i/>
@@ -6710,7 +6690,6 @@
         </w:rPr>
         <w:t>es</w:t>
       </w:r>
-      <w:proofErr w:type="spellEnd"/>
       <w:r>
         <w:t>) devra être la suivante</w:t>
       </w:r>
@@ -6723,14 +6702,12 @@
       <w:r>
         <w:t xml:space="preserve"> cette hiérarchie, il suffira de </w:t>
       </w:r>
-      <w:proofErr w:type="spellStart"/>
       <w:r>
         <w:rPr>
           <w:i/>
         </w:rPr>
         <w:t>versionner</w:t>
       </w:r>
-      <w:proofErr w:type="spellEnd"/>
       <w:r>
         <w:rPr>
           <w:i/>
@@ -6936,7 +6913,6 @@
           </mc:Fallback>
         </mc:AlternateContent>
       </w:r>
-      <w:proofErr w:type="spellStart"/>
       <w:r>
         <w:rPr>
           <w:b/>
@@ -6944,17 +6920,7 @@
           <w:sz w:val="24"/>
           <w:szCs w:val="24"/>
         </w:rPr>
-        <w:t>Workspace</w:t>
-      </w:r>
-      <w:proofErr w:type="spellEnd"/>
-      <w:r>
-        <w:rPr>
-          <w:b/>
-          <w:i/>
-          <w:sz w:val="24"/>
-          <w:szCs w:val="24"/>
-        </w:rPr>
-        <w:t xml:space="preserve"> Eclipse</w:t>
+        <w:t>Workspace Eclipse</w:t>
       </w:r>
     </w:p>
     <w:p>
@@ -7079,11 +7045,11 @@
       <w:pPr>
         <w:pStyle w:val="Titre2"/>
       </w:pPr>
-      <w:bookmarkStart w:id="5" w:name="_Toc430965356"/>
+      <w:bookmarkStart w:id="3" w:name="_Toc430965356"/>
       <w:r>
         <w:t>A propos des TD/TP</w:t>
       </w:r>
-      <w:bookmarkEnd w:id="5"/>
+      <w:bookmarkEnd w:id="3"/>
     </w:p>
     <w:p/>
     <w:p>
@@ -7107,7 +7073,6 @@
       <w:r>
         <w:t xml:space="preserve"> en </w:t>
       </w:r>
-      <w:proofErr w:type="spellStart"/>
       <w:r>
         <w:rPr>
           <w:b/>
@@ -7115,7 +7080,6 @@
         </w:rPr>
         <w:t>JavaDoc</w:t>
       </w:r>
-      <w:proofErr w:type="spellEnd"/>
       <w:r>
         <w:t xml:space="preserve"> et </w:t>
       </w:r>
@@ -7261,7 +7225,6 @@
       <w:r>
         <w:t xml:space="preserve">Tous les TP sont basés sur le même code : chaque TP est donc une amélioration du TP précédent. Sur votre compte </w:t>
       </w:r>
-      <w:proofErr w:type="spellStart"/>
       <w:r>
         <w:rPr>
           <w:b/>
@@ -7269,7 +7232,6 @@
         </w:rPr>
         <w:t>GitHub</w:t>
       </w:r>
-      <w:proofErr w:type="spellEnd"/>
       <w:r>
         <w:t>, il sera inutile de faire un dossier par TP, vous compléterez l’existant</w:t>
       </w:r>
@@ -7316,7 +7278,7 @@
           <w:noProof/>
         </w:rPr>
       </w:pPr>
-      <w:bookmarkStart w:id="6" w:name="_Toc430965357"/>
+      <w:bookmarkStart w:id="4" w:name="_Toc430965357"/>
       <w:r>
         <w:rPr>
           <w:noProof/>
@@ -7330,25 +7292,25 @@
         </w:rPr>
         <w:t>Rappels</w:t>
       </w:r>
-      <w:bookmarkEnd w:id="6"/>
+      <w:bookmarkEnd w:id="4"/>
     </w:p>
     <w:p/>
     <w:p>
       <w:pPr>
         <w:pStyle w:val="Titre2"/>
       </w:pPr>
-      <w:bookmarkStart w:id="7" w:name="_Toc430965358"/>
+      <w:bookmarkStart w:id="5" w:name="_Toc430965358"/>
       <w:r>
         <w:t>Exercices</w:t>
       </w:r>
-      <w:bookmarkEnd w:id="7"/>
+      <w:bookmarkEnd w:id="5"/>
     </w:p>
     <w:p/>
     <w:p>
       <w:pPr>
         <w:pStyle w:val="Titre3"/>
       </w:pPr>
-      <w:bookmarkStart w:id="8" w:name="_Toc430965359"/>
+      <w:bookmarkStart w:id="6" w:name="_Toc430965359"/>
       <w:r>
         <w:t xml:space="preserve">Exercice 1 : </w:t>
       </w:r>
@@ -7358,7 +7320,7 @@
       <w:r>
         <w:t xml:space="preserve"> &amp; Héritage</w:t>
       </w:r>
-      <w:bookmarkEnd w:id="8"/>
+      <w:bookmarkEnd w:id="6"/>
     </w:p>
     <w:p>
       <w:r>
@@ -7379,7 +7341,6 @@
       <w:r>
         <w:t xml:space="preserve"> </w:t>
       </w:r>
-      <w:proofErr w:type="spellStart"/>
       <w:r>
         <w:rPr>
           <w:b/>
@@ -7387,7 +7348,6 @@
         </w:rPr>
         <w:t>edu.iut.app</w:t>
       </w:r>
-      <w:proofErr w:type="spellEnd"/>
       <w:r>
         <w:rPr>
           <w:b/>
@@ -7401,7 +7361,6 @@
       <w:r>
         <w:t xml:space="preserve"> </w:t>
       </w:r>
-      <w:proofErr w:type="spellStart"/>
       <w:r>
         <w:rPr>
           <w:b/>
@@ -7416,7 +7375,6 @@
         </w:rPr>
         <w:t>gui.listeners</w:t>
       </w:r>
-      <w:proofErr w:type="spellEnd"/>
     </w:p>
     <w:p>
       <w:pPr>
@@ -7441,7 +7399,6 @@
       <w:r>
         <w:t xml:space="preserve">interface </w:t>
       </w:r>
-      <w:proofErr w:type="spellStart"/>
       <w:r>
         <w:rPr>
           <w:b/>
@@ -7449,66 +7406,22 @@
         </w:rPr>
         <w:t>IApplicationLogListener</w:t>
       </w:r>
-      <w:proofErr w:type="spellEnd"/>
       <w:r>
         <w:t xml:space="preserve"> ayant une méthode </w:t>
       </w:r>
-      <w:proofErr w:type="spellStart"/>
       <w:r>
         <w:rPr>
           <w:b/>
           <w:i/>
         </w:rPr>
-        <w:t>void</w:t>
-      </w:r>
-      <w:proofErr w:type="spellEnd"/>
+        <w:t>void newMessage(</w:t>
+      </w:r>
       <w:r>
         <w:rPr>
           <w:b/>
           <w:i/>
         </w:rPr>
-        <w:t xml:space="preserve"> </w:t>
-      </w:r>
-      <w:proofErr w:type="spellStart"/>
-      <w:proofErr w:type="gramStart"/>
-      <w:r>
-        <w:rPr>
-          <w:b/>
-          <w:i/>
-        </w:rPr>
-        <w:t>newMessage</w:t>
-      </w:r>
-      <w:proofErr w:type="spellEnd"/>
-      <w:r>
-        <w:rPr>
-          <w:b/>
-          <w:i/>
-        </w:rPr>
-        <w:t>(</w:t>
-      </w:r>
-      <w:proofErr w:type="gramEnd"/>
-      <w:r>
-        <w:rPr>
-          <w:b/>
-          <w:i/>
-        </w:rPr>
-        <w:t xml:space="preserve">String </w:t>
-      </w:r>
-      <w:proofErr w:type="spellStart"/>
-      <w:r>
-        <w:rPr>
-          <w:b/>
-          <w:i/>
-        </w:rPr>
-        <w:t>level</w:t>
-      </w:r>
-      <w:proofErr w:type="spellEnd"/>
-      <w:r>
-        <w:rPr>
-          <w:b/>
-          <w:i/>
-        </w:rPr>
-        <w:t xml:space="preserve">, </w:t>
+        <w:t xml:space="preserve">String level, </w:t>
       </w:r>
       <w:r>
         <w:rPr>
@@ -7532,7 +7445,6 @@
       <w:r>
         <w:t xml:space="preserve"> une interface </w:t>
       </w:r>
-      <w:proofErr w:type="spellStart"/>
       <w:r>
         <w:rPr>
           <w:b/>
@@ -7540,7 +7452,6 @@
         </w:rPr>
         <w:t>IApplicationLog</w:t>
       </w:r>
-      <w:proofErr w:type="spellEnd"/>
       <w:r>
         <w:t xml:space="preserve"> ayant </w:t>
       </w:r>
@@ -7563,46 +7474,12 @@
           <w:i/>
         </w:rPr>
       </w:pPr>
-      <w:proofErr w:type="spellStart"/>
       <w:r>
         <w:rPr>
           <w:b/>
           <w:i/>
         </w:rPr>
-        <w:t>void</w:t>
-      </w:r>
-      <w:proofErr w:type="spellEnd"/>
-      <w:r>
-        <w:rPr>
-          <w:b/>
-          <w:i/>
-        </w:rPr>
-        <w:t xml:space="preserve"> </w:t>
-      </w:r>
-      <w:proofErr w:type="spellStart"/>
-      <w:proofErr w:type="gramStart"/>
-      <w:r>
-        <w:rPr>
-          <w:b/>
-          <w:i/>
-        </w:rPr>
-        <w:t>setMessage</w:t>
-      </w:r>
-      <w:proofErr w:type="spellEnd"/>
-      <w:r>
-        <w:rPr>
-          <w:b/>
-          <w:i/>
-        </w:rPr>
-        <w:t>(</w:t>
-      </w:r>
-      <w:proofErr w:type="gramEnd"/>
-      <w:r>
-        <w:rPr>
-          <w:b/>
-          <w:i/>
-        </w:rPr>
-        <w:t>String message)</w:t>
+        <w:t>void setMessage(String message)</w:t>
       </w:r>
     </w:p>
     <w:p>
@@ -7618,26 +7495,8 @@
           <w:b/>
           <w:i/>
         </w:rPr>
-        <w:t xml:space="preserve">String </w:t>
-      </w:r>
-      <w:proofErr w:type="spellStart"/>
-      <w:proofErr w:type="gramStart"/>
-      <w:r>
-        <w:rPr>
-          <w:b/>
-          <w:i/>
-        </w:rPr>
-        <w:t>getMessage</w:t>
-      </w:r>
-      <w:proofErr w:type="spellEnd"/>
-      <w:r>
-        <w:rPr>
-          <w:b/>
-          <w:i/>
-        </w:rPr>
-        <w:t>()</w:t>
-      </w:r>
-      <w:proofErr w:type="gramEnd"/>
+        <w:t>String getMessage()</w:t>
+      </w:r>
     </w:p>
     <w:p>
       <w:pPr>
@@ -7647,71 +7506,12 @@
           <w:numId w:val="11"/>
         </w:numPr>
       </w:pPr>
-      <w:proofErr w:type="spellStart"/>
       <w:r>
         <w:rPr>
           <w:b/>
           <w:i/>
         </w:rPr>
-        <w:t>void</w:t>
-      </w:r>
-      <w:proofErr w:type="spellEnd"/>
-      <w:r>
-        <w:rPr>
-          <w:b/>
-          <w:i/>
-        </w:rPr>
-        <w:t xml:space="preserve"> </w:t>
-      </w:r>
-      <w:proofErr w:type="spellStart"/>
-      <w:proofErr w:type="gramStart"/>
-      <w:r>
-        <w:rPr>
-          <w:b/>
-          <w:i/>
-        </w:rPr>
-        <w:t>addListener</w:t>
-      </w:r>
-      <w:proofErr w:type="spellEnd"/>
-      <w:r>
-        <w:rPr>
-          <w:b/>
-          <w:i/>
-        </w:rPr>
-        <w:t>(</w:t>
-      </w:r>
-      <w:proofErr w:type="spellStart"/>
-      <w:proofErr w:type="gramEnd"/>
-      <w:r>
-        <w:rPr>
-          <w:b/>
-          <w:i/>
-        </w:rPr>
-        <w:t>IApplicationLogListener</w:t>
-      </w:r>
-      <w:proofErr w:type="spellEnd"/>
-      <w:r>
-        <w:rPr>
-          <w:b/>
-          <w:i/>
-        </w:rPr>
-        <w:t xml:space="preserve"> </w:t>
-      </w:r>
-      <w:proofErr w:type="spellStart"/>
-      <w:r>
-        <w:rPr>
-          <w:b/>
-          <w:i/>
-        </w:rPr>
-        <w:t>listener</w:t>
-      </w:r>
-      <w:proofErr w:type="spellEnd"/>
-      <w:r>
-        <w:rPr>
-          <w:b/>
-          <w:i/>
-        </w:rPr>
-        <w:t>)</w:t>
+        <w:t>void addListener(IApplicationLogListener listener)</w:t>
       </w:r>
     </w:p>
     <w:p>
@@ -7722,46 +7522,12 @@
           <w:numId w:val="11"/>
         </w:numPr>
       </w:pPr>
-      <w:proofErr w:type="spellStart"/>
-      <w:proofErr w:type="gramStart"/>
       <w:r>
         <w:rPr>
           <w:b/>
           <w:i/>
         </w:rPr>
-        <w:t>IApplicationLogListener</w:t>
-      </w:r>
-      <w:proofErr w:type="spellEnd"/>
-      <w:r>
-        <w:rPr>
-          <w:b/>
-          <w:i/>
-        </w:rPr>
-        <w:t>[</w:t>
-      </w:r>
-      <w:proofErr w:type="gramEnd"/>
-      <w:r>
-        <w:rPr>
-          <w:b/>
-          <w:i/>
-        </w:rPr>
-        <w:t xml:space="preserve">] </w:t>
-      </w:r>
-      <w:proofErr w:type="spellStart"/>
-      <w:r>
-        <w:rPr>
-          <w:b/>
-          <w:i/>
-        </w:rPr>
-        <w:t>getpplicationLogListeners</w:t>
-      </w:r>
-      <w:proofErr w:type="spellEnd"/>
-      <w:r>
-        <w:rPr>
-          <w:b/>
-          <w:i/>
-        </w:rPr>
-        <w:t>() </w:t>
+        <w:t>IApplicationLogListener[] getpplicationLogListeners() </w:t>
       </w:r>
     </w:p>
     <w:p>
@@ -7790,7 +7556,6 @@
       <w:r>
         <w:t xml:space="preserve"> classe </w:t>
       </w:r>
-      <w:proofErr w:type="spellStart"/>
       <w:r>
         <w:rPr>
           <w:b/>
@@ -7805,11 +7570,9 @@
         </w:rPr>
         <w:t>ApplicationLog</w:t>
       </w:r>
-      <w:proofErr w:type="spellEnd"/>
       <w:r>
         <w:t xml:space="preserve"> implémentant l’interface </w:t>
       </w:r>
-      <w:proofErr w:type="spellStart"/>
       <w:r>
         <w:rPr>
           <w:b/>
@@ -7817,7 +7580,6 @@
         </w:rPr>
         <w:t>IApplicationLog</w:t>
       </w:r>
-      <w:proofErr w:type="spellEnd"/>
     </w:p>
     <w:p>
       <w:pPr>
@@ -7830,7 +7592,6 @@
       <w:r>
         <w:t xml:space="preserve">La méthode </w:t>
       </w:r>
-      <w:proofErr w:type="spellStart"/>
       <w:r>
         <w:rPr>
           <w:b/>
@@ -7838,7 +7599,6 @@
         </w:rPr>
         <w:t>setMessage</w:t>
       </w:r>
-      <w:proofErr w:type="spellEnd"/>
       <w:r>
         <w:t xml:space="preserve"> sera abstraite</w:t>
       </w:r>
@@ -7854,7 +7614,6 @@
       <w:r>
         <w:t xml:space="preserve">Cette classe devra contenir un tableau de </w:t>
       </w:r>
-      <w:proofErr w:type="spellStart"/>
       <w:r>
         <w:rPr>
           <w:b/>
@@ -7862,7 +7621,6 @@
         </w:rPr>
         <w:t>IApplicationLogListener</w:t>
       </w:r>
-      <w:proofErr w:type="spellEnd"/>
       <w:r>
         <w:rPr>
           <w:b/>
@@ -7897,72 +7655,36 @@
       <w:r>
         <w:t xml:space="preserve"> </w:t>
       </w:r>
-      <w:proofErr w:type="spellStart"/>
       <w:r>
         <w:rPr>
           <w:b/>
           <w:i/>
         </w:rPr>
-        <w:t>ApplicationErrorLog</w:t>
-      </w:r>
-      <w:proofErr w:type="spellEnd"/>
+        <w:t>ApplicationErrorLog, ApplicationWarningsLog, ApplicationInfoLog</w:t>
+      </w:r>
+      <w:r>
+        <w:t xml:space="preserve"> </w:t>
+      </w:r>
+      <w:r>
+        <w:t xml:space="preserve">dérivant de </w:t>
+      </w:r>
+      <w:r>
+        <w:t xml:space="preserve"> </w:t>
+      </w:r>
       <w:r>
         <w:rPr>
           <w:b/>
           <w:i/>
         </w:rPr>
-        <w:t xml:space="preserve">, </w:t>
-      </w:r>
-      <w:proofErr w:type="spellStart"/>
+        <w:t>Abstract</w:t>
+      </w:r>
       <w:r>
         <w:rPr>
           <w:b/>
           <w:i/>
         </w:rPr>
-        <w:t>ApplicationWarningsLog</w:t>
-      </w:r>
-      <w:proofErr w:type="spellEnd"/>
-      <w:r>
-        <w:rPr>
-          <w:b/>
-          <w:i/>
-        </w:rPr>
-        <w:t xml:space="preserve">, </w:t>
-      </w:r>
-      <w:proofErr w:type="spellStart"/>
-      <w:r>
-        <w:rPr>
-          <w:b/>
-          <w:i/>
-        </w:rPr>
-        <w:t>ApplicationInfoLog</w:t>
-      </w:r>
-      <w:proofErr w:type="spellEnd"/>
-      <w:r>
-        <w:t xml:space="preserve"> </w:t>
-      </w:r>
-      <w:r>
-        <w:t xml:space="preserve">dérivant de </w:t>
-      </w:r>
-      <w:r>
-        <w:t xml:space="preserve"> </w:t>
-      </w:r>
-      <w:proofErr w:type="spellStart"/>
-      <w:r>
-        <w:rPr>
-          <w:b/>
-          <w:i/>
-        </w:rPr>
-        <w:t>Abstract</w:t>
-      </w:r>
-      <w:r>
-        <w:rPr>
-          <w:b/>
-          <w:i/>
-        </w:rPr>
         <w:t>ApplicationLog</w:t>
       </w:r>
-      <w:proofErr w:type="spellEnd"/>
       <w:r>
         <w:rPr>
           <w:b/>
@@ -7982,7 +7704,6 @@
       <w:r>
         <w:t xml:space="preserve">Ces classes devront contenir un tableau de </w:t>
       </w:r>
-      <w:proofErr w:type="spellStart"/>
       <w:r>
         <w:rPr>
           <w:b/>
@@ -7990,7 +7711,6 @@
         </w:rPr>
         <w:t>IApplicationLogListener</w:t>
       </w:r>
-      <w:proofErr w:type="spellEnd"/>
       <w:r>
         <w:rPr>
           <w:b/>
@@ -8013,7 +7733,6 @@
       <w:r>
         <w:t xml:space="preserve">La méthode </w:t>
       </w:r>
-      <w:proofErr w:type="spellStart"/>
       <w:r>
         <w:rPr>
           <w:b/>
@@ -8021,11 +7740,9 @@
         </w:rPr>
         <w:t>setMessage</w:t>
       </w:r>
-      <w:proofErr w:type="spellEnd"/>
       <w:r>
         <w:t xml:space="preserve"> doit appeler la méthode </w:t>
       </w:r>
-      <w:proofErr w:type="spellStart"/>
       <w:r>
         <w:rPr>
           <w:b/>
@@ -8033,11 +7750,9 @@
         </w:rPr>
         <w:t>newMessage</w:t>
       </w:r>
-      <w:proofErr w:type="spellEnd"/>
       <w:r>
         <w:t xml:space="preserve"> de chaque élément du tableau de </w:t>
       </w:r>
-      <w:proofErr w:type="spellStart"/>
       <w:r>
         <w:rPr>
           <w:b/>
@@ -8045,7 +7760,6 @@
         </w:rPr>
         <w:t>IApplicationLogListener</w:t>
       </w:r>
-      <w:proofErr w:type="spellEnd"/>
       <w:r>
         <w:t xml:space="preserve"> et </w:t>
       </w:r>
@@ -8076,7 +7790,6 @@
       <w:r>
         <w:t xml:space="preserve"> boîte de dialogue abstraite </w:t>
       </w:r>
-      <w:proofErr w:type="spellStart"/>
       <w:r>
         <w:rPr>
           <w:b/>
@@ -8084,14 +7797,12 @@
         </w:rPr>
         <w:t>AbstractApplicationMessageDialog</w:t>
       </w:r>
-      <w:proofErr w:type="spellEnd"/>
       <w:r>
         <w:t xml:space="preserve"> </w:t>
       </w:r>
       <w:r>
         <w:t xml:space="preserve">implémentant l’interface </w:t>
       </w:r>
-      <w:proofErr w:type="spellStart"/>
       <w:r>
         <w:rPr>
           <w:b/>
@@ -8099,7 +7810,6 @@
         </w:rPr>
         <w:t>IApplicationLogListener</w:t>
       </w:r>
-      <w:proofErr w:type="spellEnd"/>
     </w:p>
     <w:p>
       <w:pPr>
@@ -8112,46 +7822,12 @@
       <w:r>
         <w:t xml:space="preserve">ajouter une méthode abstraite </w:t>
       </w:r>
-      <w:proofErr w:type="spellStart"/>
       <w:r>
         <w:rPr>
           <w:b/>
           <w:i/>
         </w:rPr>
-        <w:t>void</w:t>
-      </w:r>
-      <w:proofErr w:type="spellEnd"/>
-      <w:r>
-        <w:rPr>
-          <w:b/>
-          <w:i/>
-        </w:rPr>
-        <w:t xml:space="preserve"> </w:t>
-      </w:r>
-      <w:proofErr w:type="spellStart"/>
-      <w:proofErr w:type="gramStart"/>
-      <w:r>
-        <w:rPr>
-          <w:b/>
-          <w:i/>
-        </w:rPr>
-        <w:t>showMessage</w:t>
-      </w:r>
-      <w:proofErr w:type="spellEnd"/>
-      <w:r>
-        <w:rPr>
-          <w:b/>
-          <w:i/>
-        </w:rPr>
-        <w:t>(</w:t>
-      </w:r>
-      <w:proofErr w:type="gramEnd"/>
-      <w:r>
-        <w:rPr>
-          <w:b/>
-          <w:i/>
-        </w:rPr>
-        <w:t> )</w:t>
+        <w:t>void showMessage( )</w:t>
       </w:r>
       <w:r>
         <w:t xml:space="preserve">, cette méthode doit être accessible par les classe filles seulement. </w:t>
@@ -8168,15 +7844,13 @@
       <w:r>
         <w:t xml:space="preserve">la méthode </w:t>
       </w:r>
-      <w:proofErr w:type="spellStart"/>
       <w:r>
         <w:rPr>
           <w:b/>
           <w:i/>
         </w:rPr>
-        <w:t>void</w:t>
-      </w:r>
-      <w:proofErr w:type="spellEnd"/>
+        <w:t>void newMessage(String message)</w:t>
+      </w:r>
       <w:r>
         <w:rPr>
           <w:b/>
@@ -8184,56 +7858,15 @@
         </w:rPr>
         <w:t xml:space="preserve"> </w:t>
       </w:r>
-      <w:proofErr w:type="spellStart"/>
-      <w:proofErr w:type="gramStart"/>
+      <w:r>
+        <w:t xml:space="preserve">doit appeler la méthode </w:t>
+      </w:r>
       <w:r>
         <w:rPr>
           <w:b/>
           <w:i/>
         </w:rPr>
-        <w:t>newMessage</w:t>
-      </w:r>
-      <w:proofErr w:type="spellEnd"/>
-      <w:r>
-        <w:rPr>
-          <w:b/>
-          <w:i/>
-        </w:rPr>
-        <w:t>(</w:t>
-      </w:r>
-      <w:proofErr w:type="gramEnd"/>
-      <w:r>
-        <w:rPr>
-          <w:b/>
-          <w:i/>
-        </w:rPr>
-        <w:t>String message)</w:t>
-      </w:r>
-      <w:r>
-        <w:rPr>
-          <w:b/>
-          <w:i/>
-        </w:rPr>
-        <w:t xml:space="preserve"> </w:t>
-      </w:r>
-      <w:r>
-        <w:t xml:space="preserve">doit appeler la méthode </w:t>
-      </w:r>
-      <w:proofErr w:type="spellStart"/>
-      <w:r>
-        <w:rPr>
-          <w:b/>
-          <w:i/>
-        </w:rPr>
-        <w:t>showMessage</w:t>
-      </w:r>
-      <w:proofErr w:type="spellEnd"/>
-      <w:r>
-        <w:rPr>
-          <w:b/>
-          <w:i/>
-        </w:rPr>
-        <w:t>( )</w:t>
+        <w:t>showMessage( )</w:t>
       </w:r>
     </w:p>
     <w:p>
@@ -8256,7 +7889,6 @@
       <w:r>
         <w:t xml:space="preserve">3 boites de dialogue dérivant de </w:t>
       </w:r>
-      <w:proofErr w:type="spellStart"/>
       <w:r>
         <w:rPr>
           <w:b/>
@@ -8264,7 +7896,6 @@
         </w:rPr>
         <w:t>AbstractApplicationMessageDialog</w:t>
       </w:r>
-      <w:proofErr w:type="spellEnd"/>
       <w:r>
         <w:rPr>
           <w:b/>
@@ -8288,8 +7919,6 @@
           <w:i/>
         </w:rPr>
       </w:pPr>
-      <w:proofErr w:type="spellStart"/>
-      <w:proofErr w:type="gramStart"/>
       <w:r>
         <w:rPr>
           <w:b/>
@@ -8302,24 +7931,15 @@
           <w:b/>
           <w:i/>
         </w:rPr>
-        <w:t>Dialog</w:t>
-      </w:r>
-      <w:proofErr w:type="spellEnd"/>
+        <w:t>Dialog </w:t>
+      </w:r>
       <w:r>
         <w:rPr>
           <w:b/>
           <w:i/>
         </w:rPr>
-        <w:t> </w:t>
-      </w:r>
-      <w:r>
-        <w:rPr>
-          <w:b/>
-          <w:i/>
-        </w:rPr>
         <w:t>,</w:t>
       </w:r>
-      <w:proofErr w:type="gramEnd"/>
       <w:r>
         <w:rPr>
           <w:b/>
@@ -8343,7 +7963,6 @@
           <w:i/>
         </w:rPr>
       </w:pPr>
-      <w:proofErr w:type="spellStart"/>
       <w:r>
         <w:rPr>
           <w:b/>
@@ -8358,7 +7977,6 @@
         </w:rPr>
         <w:t>Dialog</w:t>
       </w:r>
-      <w:proofErr w:type="spellEnd"/>
       <w:r>
         <w:t>, affichant un avertissement</w:t>
       </w:r>
@@ -8375,7 +7993,6 @@
           <w:i/>
         </w:rPr>
       </w:pPr>
-      <w:proofErr w:type="spellStart"/>
       <w:r>
         <w:rPr>
           <w:b/>
@@ -8390,7 +8007,6 @@
         </w:rPr>
         <w:t>Dialog</w:t>
       </w:r>
-      <w:proofErr w:type="spellEnd"/>
       <w:r>
         <w:t>, affichant un message</w:t>
       </w:r>
@@ -8404,7 +8020,7 @@
       <w:pPr>
         <w:pStyle w:val="Titre3"/>
       </w:pPr>
-      <w:bookmarkStart w:id="9" w:name="_Toc430965360"/>
+      <w:bookmarkStart w:id="7" w:name="_Toc430965360"/>
       <w:r>
         <w:t>Exercice 2 : </w:t>
       </w:r>
@@ -8414,7 +8030,7 @@
       <w:r>
         <w:t>s</w:t>
       </w:r>
-      <w:bookmarkEnd w:id="9"/>
+      <w:bookmarkEnd w:id="7"/>
     </w:p>
     <w:p>
       <w:r>
@@ -8423,7 +8039,6 @@
       <w:r>
         <w:t xml:space="preserve"> </w:t>
       </w:r>
-      <w:proofErr w:type="spellStart"/>
       <w:r>
         <w:rPr>
           <w:b/>
@@ -8431,7 +8046,6 @@
         </w:rPr>
         <w:t>ApplicationLogs</w:t>
       </w:r>
-      <w:proofErr w:type="spellEnd"/>
     </w:p>
     <w:p>
       <w:pPr>
@@ -8444,7 +8058,6 @@
       <w:r>
         <w:t xml:space="preserve">La classe </w:t>
       </w:r>
-      <w:proofErr w:type="spellStart"/>
       <w:r>
         <w:rPr>
           <w:b/>
@@ -8452,7 +8065,6 @@
         </w:rPr>
         <w:t>ApplicationLogs</w:t>
       </w:r>
-      <w:proofErr w:type="spellEnd"/>
       <w:r>
         <w:rPr>
           <w:b/>
@@ -8466,7 +8078,6 @@
       <w:r>
         <w:t xml:space="preserve"> de </w:t>
       </w:r>
-      <w:proofErr w:type="spellStart"/>
       <w:r>
         <w:rPr>
           <w:b/>
@@ -8474,7 +8085,6 @@
         </w:rPr>
         <w:t>IApplicationLog</w:t>
       </w:r>
-      <w:proofErr w:type="spellEnd"/>
     </w:p>
     <w:p>
       <w:pPr>
@@ -8509,69 +8119,26 @@
           <w:i/>
         </w:rPr>
       </w:pPr>
-      <w:proofErr w:type="spellStart"/>
       <w:r>
         <w:rPr>
           <w:b/>
           <w:i/>
         </w:rPr>
-        <w:t>ArrayList</w:t>
-      </w:r>
-      <w:proofErr w:type="spellEnd"/>
+        <w:t>ArrayList&lt;IApplication</w:t>
+      </w:r>
       <w:r>
         <w:rPr>
           <w:b/>
           <w:i/>
         </w:rPr>
-        <w:t>&lt;</w:t>
-      </w:r>
-      <w:proofErr w:type="spellStart"/>
+        <w:t>Log</w:t>
+      </w:r>
       <w:r>
         <w:rPr>
           <w:b/>
           <w:i/>
         </w:rPr>
-        <w:t>IApplication</w:t>
-      </w:r>
-      <w:r>
-        <w:rPr>
-          <w:b/>
-          <w:i/>
-        </w:rPr>
-        <w:t>Log</w:t>
-      </w:r>
-      <w:proofErr w:type="spellEnd"/>
-      <w:r>
-        <w:rPr>
-          <w:b/>
-          <w:i/>
-        </w:rPr>
-        <w:t xml:space="preserve">&gt; </w:t>
-      </w:r>
-      <w:proofErr w:type="spellStart"/>
-      <w:proofErr w:type="gramStart"/>
-      <w:r>
-        <w:rPr>
-          <w:b/>
-          <w:i/>
-        </w:rPr>
-        <w:t>getErrors</w:t>
-      </w:r>
-      <w:proofErr w:type="spellEnd"/>
-      <w:r>
-        <w:rPr>
-          <w:b/>
-          <w:i/>
-        </w:rPr>
-        <w:t>(</w:t>
-      </w:r>
-      <w:proofErr w:type="gramEnd"/>
-      <w:r>
-        <w:rPr>
-          <w:b/>
-          <w:i/>
-        </w:rPr>
-        <w:t>),</w:t>
+        <w:t>&gt; getErrors(),</w:t>
       </w:r>
     </w:p>
     <w:p>
@@ -8586,69 +8153,26 @@
           <w:i/>
         </w:rPr>
       </w:pPr>
-      <w:proofErr w:type="spellStart"/>
       <w:r>
         <w:rPr>
           <w:b/>
           <w:i/>
         </w:rPr>
-        <w:t>ArrayList</w:t>
-      </w:r>
-      <w:proofErr w:type="spellEnd"/>
+        <w:t>ArrayList&lt;IApplication</w:t>
+      </w:r>
       <w:r>
         <w:rPr>
           <w:b/>
           <w:i/>
         </w:rPr>
-        <w:t>&lt;</w:t>
-      </w:r>
-      <w:proofErr w:type="spellStart"/>
+        <w:t>Log</w:t>
+      </w:r>
       <w:r>
         <w:rPr>
           <w:b/>
           <w:i/>
         </w:rPr>
-        <w:t>IApplication</w:t>
-      </w:r>
-      <w:r>
-        <w:rPr>
-          <w:b/>
-          <w:i/>
-        </w:rPr>
-        <w:t>Log</w:t>
-      </w:r>
-      <w:proofErr w:type="spellEnd"/>
-      <w:r>
-        <w:rPr>
-          <w:b/>
-          <w:i/>
-        </w:rPr>
-        <w:t xml:space="preserve">&gt; </w:t>
-      </w:r>
-      <w:proofErr w:type="spellStart"/>
-      <w:proofErr w:type="gramStart"/>
-      <w:r>
-        <w:rPr>
-          <w:b/>
-          <w:i/>
-        </w:rPr>
-        <w:t>getWarnings</w:t>
-      </w:r>
-      <w:proofErr w:type="spellEnd"/>
-      <w:r>
-        <w:rPr>
-          <w:b/>
-          <w:i/>
-        </w:rPr>
-        <w:t>(</w:t>
-      </w:r>
-      <w:proofErr w:type="gramEnd"/>
-      <w:r>
-        <w:rPr>
-          <w:b/>
-          <w:i/>
-        </w:rPr>
-        <w:t>),</w:t>
+        <w:t>&gt; getWarnings(),</w:t>
       </w:r>
     </w:p>
     <w:p>
@@ -8663,70 +8187,34 @@
           <w:i/>
         </w:rPr>
       </w:pPr>
-      <w:proofErr w:type="spellStart"/>
       <w:r>
         <w:rPr>
           <w:b/>
           <w:i/>
         </w:rPr>
-        <w:t>ArrayList</w:t>
-      </w:r>
-      <w:proofErr w:type="spellEnd"/>
+        <w:t>ArrayList&lt;IApplication</w:t>
+      </w:r>
       <w:r>
         <w:rPr>
           <w:b/>
           <w:i/>
         </w:rPr>
-        <w:t>&lt;</w:t>
-      </w:r>
-      <w:proofErr w:type="spellStart"/>
+        <w:t>Log</w:t>
+      </w:r>
       <w:r>
         <w:rPr>
           <w:b/>
           <w:i/>
         </w:rPr>
-        <w:t>IApplication</w:t>
-      </w:r>
-      <w:r>
-        <w:rPr>
-          <w:b/>
-          <w:i/>
-        </w:rPr>
-        <w:t>Log</w:t>
-      </w:r>
-      <w:proofErr w:type="spellEnd"/>
-      <w:r>
-        <w:rPr>
-          <w:b/>
-          <w:i/>
-        </w:rPr>
-        <w:t xml:space="preserve">&gt; </w:t>
-      </w:r>
-      <w:proofErr w:type="spellStart"/>
-      <w:proofErr w:type="gramStart"/>
-      <w:r>
-        <w:rPr>
-          <w:b/>
-          <w:i/>
-        </w:rPr>
-        <w:t>getInfos</w:t>
-      </w:r>
-      <w:proofErr w:type="spellEnd"/>
-      <w:r>
-        <w:rPr>
-          <w:b/>
-          <w:i/>
-        </w:rPr>
-        <w:t>()</w:t>
-      </w:r>
-      <w:proofErr w:type="gramEnd"/>
+        <w:t>&gt; getInfos()</w:t>
+      </w:r>
     </w:p>
     <w:p/>
     <w:p>
       <w:pPr>
         <w:pStyle w:val="Titre3"/>
       </w:pPr>
-      <w:bookmarkStart w:id="10" w:name="_Toc430965361"/>
+      <w:bookmarkStart w:id="8" w:name="_Toc430965361"/>
       <w:r>
         <w:t xml:space="preserve">Exercice </w:t>
       </w:r>
@@ -8754,7 +8242,7 @@
       <w:r>
         <w:t> : implémentation partielle d’un agenda</w:t>
       </w:r>
-      <w:bookmarkEnd w:id="10"/>
+      <w:bookmarkEnd w:id="8"/>
     </w:p>
     <w:p>
       <w:pPr>
@@ -8767,63 +8255,13 @@
       <w:r>
         <w:t xml:space="preserve">Implémenter 3 vues (Mois / Semaine / Jour) : classes </w:t>
       </w:r>
-      <w:proofErr w:type="spellStart"/>
       <w:r>
         <w:rPr>
           <w:b/>
           <w:i/>
         </w:rPr>
-        <w:t>EventPanel</w:t>
-      </w:r>
-      <w:proofErr w:type="spellEnd"/>
-      <w:r>
-        <w:rPr>
-          <w:b/>
-          <w:i/>
-        </w:rPr>
-        <w:t xml:space="preserve">, </w:t>
-      </w:r>
-      <w:proofErr w:type="spellStart"/>
-      <w:r>
-        <w:rPr>
-          <w:b/>
-          <w:i/>
-        </w:rPr>
-        <w:t>MonthPanel</w:t>
-      </w:r>
-      <w:proofErr w:type="spellEnd"/>
-      <w:r>
-        <w:rPr>
-          <w:b/>
-          <w:i/>
-        </w:rPr>
-        <w:t xml:space="preserve">, </w:t>
-      </w:r>
-      <w:proofErr w:type="spellStart"/>
-      <w:r>
-        <w:rPr>
-          <w:b/>
-          <w:i/>
-        </w:rPr>
-        <w:t>WeekPanel</w:t>
-      </w:r>
-      <w:proofErr w:type="spellEnd"/>
-      <w:r>
-        <w:rPr>
-          <w:b/>
-          <w:i/>
-        </w:rPr>
-        <w:t xml:space="preserve">, </w:t>
-      </w:r>
-      <w:proofErr w:type="spellStart"/>
-      <w:r>
-        <w:rPr>
-          <w:b/>
-          <w:i/>
-        </w:rPr>
-        <w:t>DayPanel</w:t>
-      </w:r>
-      <w:proofErr w:type="spellEnd"/>
+        <w:t>EventPanel, MonthPanel, WeekPanel, DayPanel</w:t>
+      </w:r>
     </w:p>
     <w:p>
       <w:pPr>
@@ -8836,24 +8274,15 @@
       <w:r>
         <w:t xml:space="preserve">Trouver un </w:t>
       </w:r>
-      <w:proofErr w:type="spellStart"/>
       <w:r>
         <w:rPr>
           <w:i/>
         </w:rPr>
-        <w:t>Layout</w:t>
-      </w:r>
-      <w:proofErr w:type="spellEnd"/>
-      <w:r>
-        <w:rPr>
-          <w:i/>
-        </w:rPr>
-        <w:t xml:space="preserve"> </w:t>
+        <w:t xml:space="preserve">Layout </w:t>
       </w:r>
       <w:r>
         <w:t xml:space="preserve">permettant de superposer ces trois vues : classe </w:t>
       </w:r>
-      <w:proofErr w:type="spellStart"/>
       <w:r>
         <w:rPr>
           <w:b/>
@@ -8861,7 +8290,6 @@
         </w:rPr>
         <w:t>SchedulerFrame</w:t>
       </w:r>
-      <w:proofErr w:type="spellEnd"/>
     </w:p>
     <w:p>
       <w:pPr>
@@ -8874,7 +8302,6 @@
       <w:r>
         <w:t xml:space="preserve">Créer une </w:t>
       </w:r>
-      <w:proofErr w:type="spellStart"/>
       <w:r>
         <w:rPr>
           <w:b/>
@@ -8882,7 +8309,6 @@
         </w:rPr>
         <w:t>Factory</w:t>
       </w:r>
-      <w:proofErr w:type="spellEnd"/>
       <w:r>
         <w:rPr>
           <w:b/>
@@ -8898,71 +8324,28 @@
           <w:b/>
           <w:i/>
         </w:rPr>
-        <w:t xml:space="preserve"> </w:t>
-      </w:r>
-      <w:proofErr w:type="spellStart"/>
+        <w:t xml:space="preserve"> AgendaPanelFactory</w:t>
+      </w:r>
+      <w:r>
+        <w:t>)</w:t>
+      </w:r>
       <w:r>
         <w:rPr>
           <w:b/>
           <w:i/>
         </w:rPr>
-        <w:t>AgendaPanelFactory</w:t>
-      </w:r>
-      <w:proofErr w:type="spellEnd"/>
-      <w:r>
-        <w:t>)</w:t>
+        <w:t xml:space="preserve"> </w:t>
+      </w:r>
+      <w:r>
+        <w:t xml:space="preserve">permettant de gérer les trois classes  </w:t>
       </w:r>
       <w:r>
         <w:rPr>
           <w:b/>
           <w:i/>
         </w:rPr>
-        <w:t xml:space="preserve"> </w:t>
-      </w:r>
-      <w:r>
-        <w:t xml:space="preserve">permettant de gérer les trois classes  </w:t>
-      </w:r>
-      <w:proofErr w:type="spellStart"/>
-      <w:r>
-        <w:rPr>
-          <w:b/>
-          <w:i/>
-        </w:rPr>
-        <w:t>MonthPanel</w:t>
-      </w:r>
-      <w:proofErr w:type="spellEnd"/>
-      <w:r>
-        <w:rPr>
-          <w:b/>
-          <w:i/>
-        </w:rPr>
-        <w:t xml:space="preserve">, </w:t>
-      </w:r>
-      <w:proofErr w:type="spellStart"/>
-      <w:r>
-        <w:rPr>
-          <w:b/>
-          <w:i/>
-        </w:rPr>
-        <w:t>WeekPanel</w:t>
-      </w:r>
-      <w:proofErr w:type="spellEnd"/>
-      <w:r>
-        <w:rPr>
-          <w:b/>
-          <w:i/>
-        </w:rPr>
-        <w:t xml:space="preserve">, </w:t>
-      </w:r>
-      <w:proofErr w:type="spellStart"/>
-      <w:r>
-        <w:rPr>
-          <w:b/>
-          <w:i/>
-        </w:rPr>
-        <w:t>DayPanel</w:t>
-      </w:r>
-      <w:proofErr w:type="spellEnd"/>
+        <w:t>MonthPanel, WeekPanel, DayPanel</w:t>
+      </w:r>
     </w:p>
     <w:p>
       <w:pPr>
@@ -8981,66 +8364,30 @@
       <w:r>
         <w:t xml:space="preserve">ant de gérer les vues </w:t>
       </w:r>
-      <w:proofErr w:type="spellStart"/>
       <w:r>
         <w:rPr>
           <w:b/>
           <w:i/>
         </w:rPr>
-        <w:t>MonthPanel</w:t>
-      </w:r>
-      <w:proofErr w:type="spellEnd"/>
+        <w:t>MonthPanel, WeekPanel, DayPanel</w:t>
+      </w:r>
       <w:r>
         <w:rPr>
           <w:b/>
           <w:i/>
         </w:rPr>
-        <w:t xml:space="preserve">, </w:t>
-      </w:r>
-      <w:proofErr w:type="spellStart"/>
+        <w:t xml:space="preserve"> : </w:t>
+      </w:r>
+      <w:r>
+        <w:t>en cliquant sur un bouton ‘</w:t>
+      </w:r>
       <w:r>
         <w:rPr>
           <w:b/>
           <w:i/>
         </w:rPr>
-        <w:t>WeekPanel</w:t>
-      </w:r>
-      <w:proofErr w:type="spellEnd"/>
-      <w:r>
-        <w:rPr>
-          <w:b/>
-          <w:i/>
-        </w:rPr>
-        <w:t xml:space="preserve">, </w:t>
-      </w:r>
-      <w:proofErr w:type="spellStart"/>
-      <w:r>
-        <w:rPr>
-          <w:b/>
-          <w:i/>
-        </w:rPr>
-        <w:t>DayPanel</w:t>
-      </w:r>
-      <w:proofErr w:type="spellEnd"/>
-      <w:r>
-        <w:rPr>
-          <w:b/>
-          <w:i/>
-        </w:rPr>
-        <w:t xml:space="preserve"> : </w:t>
-      </w:r>
-      <w:r>
-        <w:t>en cliquant sur un bouton ‘</w:t>
-      </w:r>
-      <w:proofErr w:type="spellStart"/>
-      <w:r>
-        <w:rPr>
-          <w:b/>
-          <w:i/>
-        </w:rPr>
         <w:t>next</w:t>
       </w:r>
-      <w:proofErr w:type="spellEnd"/>
       <w:r>
         <w:t>’ nous devons pouvoir voyager entre les vues</w:t>
       </w:r>
@@ -9050,12 +8397,12 @@
       <w:pPr>
         <w:pStyle w:val="Titre2"/>
       </w:pPr>
-      <w:bookmarkStart w:id="11" w:name="_Toc430965362"/>
+      <w:bookmarkStart w:id="9" w:name="_Toc430965362"/>
       <w:r>
         <w:lastRenderedPageBreak/>
         <w:t>Aide</w:t>
       </w:r>
-      <w:bookmarkEnd w:id="11"/>
+      <w:bookmarkEnd w:id="9"/>
     </w:p>
     <w:p>
       <w:pPr>
@@ -9068,7 +8415,6 @@
       <w:r>
         <w:t xml:space="preserve">Operateur </w:t>
       </w:r>
-      <w:proofErr w:type="spellStart"/>
       <w:r>
         <w:rPr>
           <w:b/>
@@ -9076,7 +8422,6 @@
         </w:rPr>
         <w:t>instanceof</w:t>
       </w:r>
-      <w:proofErr w:type="spellEnd"/>
     </w:p>
     <w:p>
       <w:pPr>
@@ -9091,21 +8436,12 @@
           <w:u w:val="none"/>
         </w:rPr>
       </w:pPr>
-      <w:proofErr w:type="spellStart"/>
       <w:r>
         <w:rPr>
           <w:b/>
           <w:i/>
         </w:rPr>
-        <w:t>JOptionPane</w:t>
-      </w:r>
-      <w:proofErr w:type="spellEnd"/>
-      <w:r>
-        <w:rPr>
-          <w:b/>
-          <w:i/>
-        </w:rPr>
-        <w:t> </w:t>
+        <w:t>JOptionPane </w:t>
       </w:r>
       <w:r>
         <w:t xml:space="preserve">: </w:t>
@@ -9124,94 +8460,94 @@
       <w:pPr>
         <w:pStyle w:val="Titre2"/>
       </w:pPr>
-      <w:bookmarkStart w:id="12" w:name="_Toc430965363"/>
+      <w:bookmarkStart w:id="10" w:name="_Toc430965363"/>
       <w:r>
         <w:t>Rapport</w:t>
       </w:r>
-      <w:bookmarkEnd w:id="12"/>
+      <w:bookmarkEnd w:id="10"/>
     </w:p>
     <w:p/>
     <w:p>
       <w:pPr>
         <w:pStyle w:val="Titre3"/>
       </w:pPr>
-      <w:bookmarkStart w:id="13" w:name="_Toc430965364"/>
+      <w:bookmarkStart w:id="11" w:name="_Toc430965364"/>
       <w:r>
         <w:t>Description des travaux</w:t>
+      </w:r>
+      <w:bookmarkEnd w:id="11"/>
+    </w:p>
+    <w:p>
+      <w:pPr>
+        <w:pStyle w:val="Titre3"/>
+      </w:pPr>
+    </w:p>
+    <w:p>
+      <w:pPr>
+        <w:pStyle w:val="Titre3"/>
+      </w:pPr>
+      <w:bookmarkStart w:id="12" w:name="_Toc430965365"/>
+      <w:r>
+        <w:t>Difficultés rencontrées</w:t>
+      </w:r>
+      <w:bookmarkEnd w:id="12"/>
+    </w:p>
+    <w:p>
+      <w:pPr>
+        <w:rPr>
+          <w:noProof/>
+        </w:rPr>
+      </w:pPr>
+      <w:r>
+        <w:rPr>
+          <w:noProof/>
+        </w:rPr>
+        <w:br w:type="page"/>
+      </w:r>
+    </w:p>
+    <w:p>
+      <w:pPr>
+        <w:rPr>
+          <w:noProof/>
+        </w:rPr>
+      </w:pPr>
+    </w:p>
+    <w:p>
+      <w:pPr>
+        <w:pStyle w:val="Titre1"/>
+        <w:rPr>
+          <w:noProof/>
+        </w:rPr>
+      </w:pPr>
+      <w:bookmarkStart w:id="13" w:name="_Toc430965366"/>
+      <w:r>
+        <w:rPr>
+          <w:noProof/>
+        </w:rPr>
+        <w:t>TD/TP 2 –</w:t>
+      </w:r>
+      <w:r>
+        <w:rPr>
+          <w:noProof/>
+        </w:rPr>
+        <w:t xml:space="preserve"> Gestion des erreurs, tests &amp; bonnes pratiques</w:t>
       </w:r>
       <w:bookmarkEnd w:id="13"/>
     </w:p>
     <w:p>
       <w:pPr>
-        <w:pStyle w:val="Titre3"/>
+        <w:pStyle w:val="Titre2"/>
       </w:pPr>
     </w:p>
     <w:p>
       <w:pPr>
-        <w:pStyle w:val="Titre3"/>
-      </w:pPr>
-      <w:bookmarkStart w:id="14" w:name="_Toc430965365"/>
-      <w:r>
-        <w:t>Difficultés rencontrées</w:t>
+        <w:pStyle w:val="Titre2"/>
+      </w:pPr>
+      <w:bookmarkStart w:id="14" w:name="_Toc430965367"/>
+      <w:r>
+        <w:t>Exercices</w:t>
       </w:r>
       <w:bookmarkEnd w:id="14"/>
-    </w:p>
-    <w:p>
-      <w:pPr>
-        <w:rPr>
-          <w:noProof/>
-        </w:rPr>
-      </w:pPr>
-      <w:r>
-        <w:rPr>
-          <w:noProof/>
-        </w:rPr>
-        <w:br w:type="page"/>
-      </w:r>
-    </w:p>
-    <w:p>
-      <w:pPr>
-        <w:rPr>
-          <w:noProof/>
-        </w:rPr>
-      </w:pPr>
-    </w:p>
-    <w:p>
-      <w:pPr>
-        <w:pStyle w:val="Titre1"/>
-        <w:rPr>
-          <w:noProof/>
-        </w:rPr>
-      </w:pPr>
-      <w:bookmarkStart w:id="15" w:name="_Toc430965366"/>
-      <w:r>
-        <w:rPr>
-          <w:noProof/>
-        </w:rPr>
-        <w:t>TD/TP 2 –</w:t>
-      </w:r>
-      <w:r>
-        <w:rPr>
-          <w:noProof/>
-        </w:rPr>
-        <w:t xml:space="preserve"> Gestion des erreurs, tests &amp; bonnes pratiques</w:t>
-      </w:r>
-      <w:bookmarkEnd w:id="15"/>
-    </w:p>
-    <w:p>
-      <w:pPr>
-        <w:pStyle w:val="Titre2"/>
-      </w:pPr>
-    </w:p>
-    <w:p>
-      <w:pPr>
-        <w:pStyle w:val="Titre2"/>
-      </w:pPr>
-      <w:bookmarkStart w:id="16" w:name="_Toc430965367"/>
-      <w:r>
-        <w:t>Exercices</w:t>
-      </w:r>
-      <w:bookmarkEnd w:id="16"/>
     </w:p>
     <w:p/>
     <w:p>
@@ -9221,7 +8557,7 @@
           <w:i/>
         </w:rPr>
       </w:pPr>
-      <w:bookmarkStart w:id="17" w:name="_Toc430965368"/>
+      <w:bookmarkStart w:id="15" w:name="_Toc430965368"/>
       <w:r>
         <w:t xml:space="preserve">Exercice </w:t>
       </w:r>
@@ -9240,7 +8576,7 @@
         </w:rPr>
         <w:t>debugger</w:t>
       </w:r>
-      <w:bookmarkEnd w:id="17"/>
+      <w:bookmarkEnd w:id="15"/>
     </w:p>
     <w:p>
       <w:pPr>
@@ -9283,11 +8619,11 @@
       <w:pPr>
         <w:pStyle w:val="Titre3"/>
       </w:pPr>
-      <w:bookmarkStart w:id="18" w:name="_Toc430965369"/>
+      <w:bookmarkStart w:id="16" w:name="_Toc430965369"/>
       <w:r>
         <w:t>Exercice 2 : Internationalisation</w:t>
       </w:r>
-      <w:bookmarkEnd w:id="18"/>
+      <w:bookmarkEnd w:id="16"/>
     </w:p>
     <w:p>
       <w:pPr>
@@ -9312,7 +8648,6 @@
       <w:r>
         <w:t xml:space="preserve"> </w:t>
       </w:r>
-      <w:proofErr w:type="spellStart"/>
       <w:r>
         <w:rPr>
           <w:b/>
@@ -9320,14 +8655,13 @@
         </w:rPr>
         <w:t>edu.iut.app.ApplicationSession</w:t>
       </w:r>
-      <w:proofErr w:type="spellEnd"/>
     </w:p>
     <w:p/>
     <w:p>
       <w:pPr>
         <w:pStyle w:val="Titre3"/>
       </w:pPr>
-      <w:bookmarkStart w:id="19" w:name="_Toc430965370"/>
+      <w:bookmarkStart w:id="17" w:name="_Toc430965370"/>
       <w:r>
         <w:t xml:space="preserve">Exercice 3 : </w:t>
       </w:r>
@@ -9337,7 +8671,7 @@
       <w:r>
         <w:t xml:space="preserve"> (Exceptions)</w:t>
       </w:r>
-      <w:bookmarkEnd w:id="19"/>
+      <w:bookmarkEnd w:id="17"/>
     </w:p>
     <w:p>
       <w:pPr>
@@ -9359,7 +8693,6 @@
       <w:r>
         <w:t xml:space="preserve">exceptions : créer une classe </w:t>
       </w:r>
-      <w:proofErr w:type="spellStart"/>
       <w:r>
         <w:rPr>
           <w:b/>
@@ -9367,46 +8700,26 @@
         </w:rPr>
         <w:t>IUTException</w:t>
       </w:r>
-      <w:proofErr w:type="spellEnd"/>
       <w:r>
         <w:t xml:space="preserve"> de laquelle dériveront toutes vos futures classes d’exception. </w:t>
       </w:r>
-      <w:proofErr w:type="spellStart"/>
       <w:r>
         <w:rPr>
           <w:b/>
           <w:i/>
         </w:rPr>
-        <w:t>IUTException</w:t>
-      </w:r>
-      <w:proofErr w:type="spellEnd"/>
+        <w:t xml:space="preserve">IUTException </w:t>
+      </w:r>
+      <w:r>
+        <w:t xml:space="preserve">devra pouvoir ‘logger’ les erreurs : en vous appuyant sur la classe de Session pour initialiser le </w:t>
+      </w:r>
       <w:r>
         <w:rPr>
           <w:b/>
           <w:i/>
         </w:rPr>
-        <w:t xml:space="preserve"> </w:t>
-      </w:r>
-      <w:r>
-        <w:t>devra pouvoir ‘</w:t>
-      </w:r>
-      <w:proofErr w:type="spellStart"/>
-      <w:r>
         <w:t>logger</w:t>
       </w:r>
-      <w:proofErr w:type="spellEnd"/>
-      <w:r>
-        <w:t xml:space="preserve">’ les erreurs : en vous appuyant sur la classe de Session pour initialiser le </w:t>
-      </w:r>
-      <w:proofErr w:type="spellStart"/>
-      <w:r>
-        <w:rPr>
-          <w:b/>
-          <w:i/>
-        </w:rPr>
-        <w:t>logger</w:t>
-      </w:r>
-      <w:proofErr w:type="spellEnd"/>
       <w:r>
         <w:t>.</w:t>
       </w:r>
@@ -9426,99 +8739,59 @@
       <w:r>
         <w:t xml:space="preserve">Dans le TP1, nous avons créé les classes </w:t>
       </w:r>
-      <w:proofErr w:type="spellStart"/>
       <w:r>
         <w:rPr>
           <w:b/>
           <w:i/>
         </w:rPr>
-        <w:t>ApplicationErrorLog</w:t>
-      </w:r>
-      <w:proofErr w:type="spellEnd"/>
+        <w:t>ApplicationErrorLog, ApplicationWarningsLog, ApplicationInfoLog</w:t>
+      </w:r>
+      <w:r>
+        <w:t xml:space="preserve"> permettant une gestion avancée des erreurs utilisant des </w:t>
+      </w:r>
       <w:r>
         <w:rPr>
           <w:b/>
           <w:i/>
         </w:rPr>
-        <w:t xml:space="preserve">, </w:t>
-      </w:r>
-      <w:proofErr w:type="spellStart"/>
+        <w:t>listener</w:t>
+      </w:r>
       <w:r>
         <w:rPr>
           <w:b/>
           <w:i/>
         </w:rPr>
-        <w:t>ApplicationWarningsLog</w:t>
-      </w:r>
-      <w:proofErr w:type="spellEnd"/>
+        <w:t>s</w:t>
+      </w:r>
+      <w:r>
+        <w:t xml:space="preserve"> (permettant d’afficher des messages à l’écran). Il faudrait que ces messages soient aussi ‘</w:t>
+      </w:r>
       <w:r>
         <w:rPr>
           <w:b/>
           <w:i/>
         </w:rPr>
-        <w:t xml:space="preserve">, </w:t>
-      </w:r>
-      <w:proofErr w:type="spellStart"/>
+        <w:t>loggés</w:t>
+      </w:r>
+      <w:r>
+        <w:t>’ :</w:t>
+      </w:r>
+      <w:r>
+        <w:t xml:space="preserve"> modifier ces classes afin d’utiliser </w:t>
+      </w:r>
+      <w:r>
+        <w:t>un</w:t>
+      </w:r>
+      <w:r>
+        <w:t xml:space="preserve"> </w:t>
+      </w:r>
       <w:r>
         <w:rPr>
           <w:b/>
           <w:i/>
         </w:rPr>
-        <w:t>ApplicationInfoLog</w:t>
-      </w:r>
-      <w:proofErr w:type="spellEnd"/>
-      <w:r>
-        <w:t xml:space="preserve"> permettant une gestion avancée des erreurs utilisant des </w:t>
-      </w:r>
-      <w:proofErr w:type="spellStart"/>
-      <w:r>
-        <w:rPr>
-          <w:b/>
-          <w:i/>
-        </w:rPr>
-        <w:t>listener</w:t>
-      </w:r>
-      <w:r>
-        <w:rPr>
-          <w:b/>
-          <w:i/>
-        </w:rPr>
-        <w:t>s</w:t>
-      </w:r>
-      <w:proofErr w:type="spellEnd"/>
-      <w:r>
-        <w:t xml:space="preserve"> (permettant d’afficher des messages à l’écran). Il faudrait que ces messages soient aussi ‘</w:t>
-      </w:r>
-      <w:proofErr w:type="spellStart"/>
-      <w:r>
-        <w:rPr>
-          <w:b/>
-          <w:i/>
-        </w:rPr>
-        <w:t>loggés</w:t>
-      </w:r>
-      <w:proofErr w:type="spellEnd"/>
-      <w:r>
-        <w:t>’ :</w:t>
-      </w:r>
-      <w:r>
-        <w:t xml:space="preserve"> modifier ces classes afin d’utiliser </w:t>
-      </w:r>
-      <w:r>
-        <w:t>un</w:t>
-      </w:r>
-      <w:r>
-        <w:t xml:space="preserve"> </w:t>
-      </w:r>
-      <w:proofErr w:type="spellStart"/>
-      <w:r>
-        <w:rPr>
-          <w:b/>
-          <w:i/>
-        </w:rPr>
         <w:t>logger</w:t>
       </w:r>
-      <w:proofErr w:type="spellEnd"/>
       <w:r>
         <w:t xml:space="preserve"> initialiser dans la</w:t>
       </w:r>
@@ -9531,7 +8804,7 @@
       <w:pPr>
         <w:pStyle w:val="Titre3"/>
       </w:pPr>
-      <w:bookmarkStart w:id="20" w:name="_Toc430965371"/>
+      <w:bookmarkStart w:id="18" w:name="_Toc430965371"/>
       <w:r>
         <w:t>Exercice 4</w:t>
       </w:r>
@@ -9541,7 +8814,7 @@
       <w:r>
         <w:t>GUI – Changer la langue d’une application</w:t>
       </w:r>
-      <w:bookmarkEnd w:id="20"/>
+      <w:bookmarkEnd w:id="18"/>
     </w:p>
     <w:p>
       <w:r>
@@ -9569,145 +8842,138 @@
       <w:pPr>
         <w:pStyle w:val="Titre3"/>
       </w:pPr>
-      <w:bookmarkStart w:id="21" w:name="_Toc430965372"/>
+      <w:bookmarkStart w:id="19" w:name="_Toc430965372"/>
       <w:r>
         <w:t>Exercice 5</w:t>
       </w:r>
       <w:r>
         <w:t> : Créer sa bibliothèque &amp; construire un livrable</w:t>
+      </w:r>
+      <w:bookmarkEnd w:id="19"/>
+    </w:p>
+    <w:p>
+      <w:r>
+        <w:t>A l’aide d’</w:t>
+      </w:r>
+      <w:r>
+        <w:rPr>
+          <w:b/>
+          <w:i/>
+        </w:rPr>
+        <w:t>E</w:t>
+      </w:r>
+      <w:r>
+        <w:rPr>
+          <w:b/>
+          <w:i/>
+        </w:rPr>
+        <w:t>clipse</w:t>
+      </w:r>
+      <w:r>
+        <w:t>, créer une application (un ‘</w:t>
+      </w:r>
+      <w:r>
+        <w:rPr>
+          <w:b/>
+          <w:i/>
+        </w:rPr>
+        <w:t>.jar</w:t>
+      </w:r>
+      <w:r>
+        <w:t>’</w:t>
+      </w:r>
+      <w:r>
+        <w:t>) livrable (à vos chargés de TD par exemple)</w:t>
+      </w:r>
+    </w:p>
+    <w:p>
+      <w:pPr>
+        <w:rPr>
+          <w:b/>
+          <w:i/>
+        </w:rPr>
+      </w:pPr>
+      <w:r>
+        <w:rPr>
+          <w:b/>
+          <w:i/>
+        </w:rPr>
+        <w:t>Ce livrable devra désormais être disponible tout le temps (pour chaque TD/TP ou à chaque évolution majeur de vos codes</w:t>
+      </w:r>
+      <w:r>
+        <w:rPr>
+          <w:b/>
+          <w:i/>
+        </w:rPr>
+        <w:t>, il faudra le reconstruire</w:t>
+      </w:r>
+      <w:r>
+        <w:rPr>
+          <w:b/>
+          <w:i/>
+        </w:rPr>
+        <w:t>).</w:t>
+      </w:r>
+      <w:r>
+        <w:rPr>
+          <w:b/>
+          <w:i/>
+        </w:rPr>
+        <w:t xml:space="preserve"> Il faut</w:t>
+      </w:r>
+      <w:r>
+        <w:rPr>
+          <w:b/>
+          <w:i/>
+        </w:rPr>
+        <w:t xml:space="preserve"> donc le ‘versionner’ dans le dossier </w:t>
+      </w:r>
+      <w:r>
+        <w:rPr>
+          <w:b/>
+          <w:i/>
+          <w:u w:val="single"/>
+        </w:rPr>
+        <w:t>train</w:t>
+      </w:r>
+      <w:r>
+        <w:rPr>
+          <w:b/>
+          <w:i/>
+        </w:rPr>
+        <w:t>. Les scripts ‘run.sh’ et ‘run.bat’ permettent d’exécuter votre application.</w:t>
+      </w:r>
+    </w:p>
+    <w:p/>
+    <w:p>
+      <w:pPr>
+        <w:pStyle w:val="Titre2"/>
+      </w:pPr>
+      <w:bookmarkStart w:id="20" w:name="_Toc430965373"/>
+      <w:r>
+        <w:t>Rapport</w:t>
+      </w:r>
+      <w:bookmarkEnd w:id="20"/>
+    </w:p>
+    <w:p/>
+    <w:p>
+      <w:pPr>
+        <w:pStyle w:val="Titre3"/>
+      </w:pPr>
+      <w:bookmarkStart w:id="21" w:name="_Toc430965374"/>
+      <w:r>
+        <w:t>Description des travaux</w:t>
       </w:r>
       <w:bookmarkEnd w:id="21"/>
     </w:p>
     <w:p>
-      <w:r>
-        <w:t>A l’aide d’</w:t>
-      </w:r>
-      <w:r>
-        <w:rPr>
-          <w:b/>
-          <w:i/>
-        </w:rPr>
-        <w:t>E</w:t>
-      </w:r>
-      <w:r>
-        <w:rPr>
-          <w:b/>
-          <w:i/>
-        </w:rPr>
-        <w:t>clipse</w:t>
-      </w:r>
-      <w:r>
-        <w:t>, créer une application (un ‘</w:t>
-      </w:r>
-      <w:r>
-        <w:rPr>
-          <w:b/>
-          <w:i/>
-        </w:rPr>
-        <w:t>.jar</w:t>
-      </w:r>
-      <w:r>
-        <w:t>’</w:t>
-      </w:r>
-      <w:r>
-        <w:t>) livrable (à vos chargés de TD par exemple)</w:t>
-      </w:r>
+      <w:bookmarkStart w:id="22" w:name="_GoBack"/>
+      <w:bookmarkEnd w:id="22"/>
     </w:p>
     <w:p>
-      <w:pPr>
-        <w:rPr>
-          <w:b/>
-          <w:i/>
-        </w:rPr>
-      </w:pPr>
-      <w:r>
-        <w:rPr>
-          <w:b/>
-          <w:i/>
-        </w:rPr>
-        <w:t>Ce livrable devra désormais être disponible tout le temps (pour chaque TD/TP ou à chaque évolution majeur de vos codes</w:t>
-      </w:r>
-      <w:r>
-        <w:rPr>
-          <w:b/>
-          <w:i/>
-        </w:rPr>
-        <w:t>, il faudra le reconstruire</w:t>
-      </w:r>
-      <w:r>
-        <w:rPr>
-          <w:b/>
-          <w:i/>
-        </w:rPr>
-        <w:t>).</w:t>
-      </w:r>
-      <w:r>
-        <w:rPr>
-          <w:b/>
-          <w:i/>
-        </w:rPr>
-        <w:t xml:space="preserve"> Il faut</w:t>
-      </w:r>
-      <w:r>
-        <w:rPr>
-          <w:b/>
-          <w:i/>
-        </w:rPr>
-        <w:t xml:space="preserve"> donc le ‘</w:t>
-      </w:r>
-      <w:proofErr w:type="spellStart"/>
-      <w:r>
-        <w:rPr>
-          <w:b/>
-          <w:i/>
-        </w:rPr>
-        <w:t>versionner</w:t>
-      </w:r>
-      <w:proofErr w:type="spellEnd"/>
-      <w:r>
-        <w:rPr>
-          <w:b/>
-          <w:i/>
-        </w:rPr>
-        <w:t xml:space="preserve">’ dans le dossier </w:t>
-      </w:r>
-      <w:r>
-        <w:rPr>
-          <w:b/>
-          <w:i/>
-          <w:u w:val="single"/>
-        </w:rPr>
-        <w:t>train</w:t>
-      </w:r>
-      <w:r>
-        <w:rPr>
-          <w:b/>
-          <w:i/>
-        </w:rPr>
-        <w:t>. Les scripts ‘run.sh’ et ‘run.bat’ permettent d’exécuter votre application.</w:t>
-      </w:r>
-    </w:p>
-    <w:p/>
-    <w:p>
-      <w:pPr>
-        <w:pStyle w:val="Titre2"/>
-      </w:pPr>
-      <w:bookmarkStart w:id="22" w:name="_Toc430965373"/>
-      <w:r>
-        <w:t>Rapport</w:t>
-      </w:r>
-      <w:bookmarkEnd w:id="22"/>
-    </w:p>
-    <w:p/>
-    <w:p>
-      <w:pPr>
-        <w:pStyle w:val="Titre3"/>
-      </w:pPr>
-      <w:bookmarkStart w:id="23" w:name="_Toc430965374"/>
-      <w:r>
-        <w:t>Description des travaux</w:t>
-      </w:r>
-      <w:bookmarkEnd w:id="23"/>
+      <w:r>
+        <w:t>Nous avons fait des tests unitaires pour ApplicationLogs.java et ApplicationSession.java, mais nous n’avons pas trouvés de bug.</w:t>
+      </w:r>
     </w:p>
     <w:p>
       <w:pPr>
@@ -9718,11 +8984,11 @@
       <w:pPr>
         <w:pStyle w:val="Titre3"/>
       </w:pPr>
-      <w:bookmarkStart w:id="24" w:name="_Toc430965375"/>
+      <w:bookmarkStart w:id="23" w:name="_Toc430965375"/>
       <w:r>
         <w:t>Difficultés rencontrées</w:t>
       </w:r>
-      <w:bookmarkEnd w:id="24"/>
+      <w:bookmarkEnd w:id="23"/>
     </w:p>
     <w:p/>
     <w:p/>
@@ -9745,7 +9011,7 @@
           <w:noProof/>
         </w:rPr>
       </w:pPr>
-      <w:bookmarkStart w:id="25" w:name="_Toc430965376"/>
+      <w:bookmarkStart w:id="24" w:name="_Toc430965376"/>
       <w:r>
         <w:rPr>
           <w:noProof/>
@@ -9766,35 +9032,35 @@
         </w:rPr>
         <w:t>Design patterns</w:t>
       </w:r>
-      <w:bookmarkEnd w:id="25"/>
+      <w:bookmarkEnd w:id="24"/>
     </w:p>
     <w:p/>
     <w:p>
       <w:pPr>
         <w:pStyle w:val="Titre2"/>
       </w:pPr>
-      <w:bookmarkStart w:id="26" w:name="_Toc430965377"/>
+      <w:bookmarkStart w:id="25" w:name="_Toc430965377"/>
       <w:r>
         <w:t>Exercices</w:t>
+      </w:r>
+      <w:bookmarkEnd w:id="25"/>
+    </w:p>
+    <w:p>
+      <w:pPr>
+        <w:pStyle w:val="Titre3"/>
+      </w:pPr>
+    </w:p>
+    <w:p>
+      <w:pPr>
+        <w:pStyle w:val="Titre3"/>
+      </w:pPr>
+      <w:bookmarkStart w:id="26" w:name="_Toc430965378"/>
+      <w:r>
+        <w:t>Exercice 0</w:t>
       </w:r>
       <w:bookmarkEnd w:id="26"/>
     </w:p>
     <w:p>
-      <w:pPr>
-        <w:pStyle w:val="Titre3"/>
-      </w:pPr>
-    </w:p>
-    <w:p>
-      <w:pPr>
-        <w:pStyle w:val="Titre3"/>
-      </w:pPr>
-      <w:bookmarkStart w:id="27" w:name="_Toc430965378"/>
-      <w:r>
-        <w:t>Exercice 0</w:t>
-      </w:r>
-      <w:bookmarkEnd w:id="27"/>
-    </w:p>
-    <w:p>
       <w:r>
         <w:t xml:space="preserve">Pourquoi, dans le TP1, a-t-on créé un </w:t>
       </w:r>
@@ -9808,7 +9074,6 @@
       <w:r>
         <w:t xml:space="preserve"> (classe </w:t>
       </w:r>
-      <w:proofErr w:type="spellStart"/>
       <w:r>
         <w:rPr>
           <w:b/>
@@ -9816,7 +9081,6 @@
         </w:rPr>
         <w:t>ApplicationSession</w:t>
       </w:r>
-      <w:proofErr w:type="spellEnd"/>
       <w:r>
         <w:t>)</w:t>
       </w:r>
@@ -9832,7 +9096,7 @@
       <w:pPr>
         <w:pStyle w:val="Titre3"/>
       </w:pPr>
-      <w:bookmarkStart w:id="28" w:name="_Toc430965379"/>
+      <w:bookmarkStart w:id="27" w:name="_Toc430965379"/>
       <w:r>
         <w:t xml:space="preserve">Exercice 1 : </w:t>
       </w:r>
@@ -9842,7 +9106,7 @@
       <w:r>
         <w:t xml:space="preserve"> – Création d’un lecteur d’arguments</w:t>
       </w:r>
-      <w:bookmarkEnd w:id="28"/>
+      <w:bookmarkEnd w:id="27"/>
       <w:r>
         <w:t xml:space="preserve"> </w:t>
       </w:r>
@@ -9900,7 +9164,6 @@
       <w:r>
         <w:t xml:space="preserve"> Ici vous devrez travailler sur la classe </w:t>
       </w:r>
-      <w:proofErr w:type="spellStart"/>
       <w:r>
         <w:rPr>
           <w:b/>
@@ -9908,7 +9171,6 @@
         </w:rPr>
         <w:t>CommandLineOption</w:t>
       </w:r>
-      <w:proofErr w:type="spellEnd"/>
       <w:r>
         <w:rPr>
           <w:b/>
@@ -9940,7 +9202,6 @@
         </w:rPr>
         <w:t xml:space="preserve"> </w:t>
       </w:r>
-      <w:proofErr w:type="spellStart"/>
       <w:r>
         <w:rPr>
           <w:b/>
@@ -9955,7 +9216,6 @@
         </w:rPr>
         <w:t>Parser</w:t>
       </w:r>
-      <w:proofErr w:type="spellEnd"/>
     </w:p>
     <w:p>
       <w:pPr>
@@ -9974,7 +9234,6 @@
       <w:r>
         <w:t xml:space="preserve"> programme principal pour utiliser votre </w:t>
       </w:r>
-      <w:proofErr w:type="spellStart"/>
       <w:r>
         <w:rPr>
           <w:b/>
@@ -9982,7 +9241,6 @@
         </w:rPr>
         <w:t>parser</w:t>
       </w:r>
-      <w:proofErr w:type="spellEnd"/>
       <w:r>
         <w:t xml:space="preserve"> d’options</w:t>
       </w:r>
@@ -9996,7 +9254,7 @@
           <w:i/>
         </w:rPr>
       </w:pPr>
-      <w:bookmarkStart w:id="29" w:name="_Toc430965380"/>
+      <w:bookmarkStart w:id="28" w:name="_Toc430965380"/>
       <w:r>
         <w:t xml:space="preserve">Exercice 2 : </w:t>
       </w:r>
@@ -10015,7 +9273,6 @@
       <w:r>
         <w:t>d’</w:t>
       </w:r>
-      <w:proofErr w:type="spellStart"/>
       <w:r>
         <w:rPr>
           <w:b/>
@@ -10030,8 +9287,7 @@
         </w:rPr>
         <w:t>vent</w:t>
       </w:r>
-      <w:bookmarkEnd w:id="29"/>
-      <w:proofErr w:type="spellEnd"/>
+      <w:bookmarkEnd w:id="28"/>
     </w:p>
     <w:p>
       <w:pPr>
@@ -10065,13 +9321,8 @@
           <w:numId w:val="25"/>
         </w:numPr>
       </w:pPr>
-      <w:proofErr w:type="spellStart"/>
-      <w:r>
-        <w:t>Classroom</w:t>
-      </w:r>
-      <w:proofErr w:type="spellEnd"/>
-      <w:r>
-        <w:t xml:space="preserve">, </w:t>
+      <w:r>
+        <w:t xml:space="preserve">Classroom, </w:t>
       </w:r>
     </w:p>
     <w:p>
@@ -10115,7 +9366,6 @@
       <w:r>
         <w:t xml:space="preserve">Créer la classe </w:t>
       </w:r>
-      <w:proofErr w:type="spellStart"/>
       <w:r>
         <w:rPr>
           <w:b/>
@@ -10130,7 +9380,6 @@
         </w:rPr>
         <w:t>Event</w:t>
       </w:r>
-      <w:proofErr w:type="spellEnd"/>
       <w:r>
         <w:t xml:space="preserve"> (cette classe doit répondre à la problématique soumise dans le projet … à vous d’en faire le </w:t>
       </w:r>
@@ -10167,7 +9416,6 @@
       <w:r>
         <w:t xml:space="preserve"> (le jury), un objet </w:t>
       </w:r>
-      <w:proofErr w:type="spellStart"/>
       <w:r>
         <w:rPr>
           <w:b/>
@@ -10175,7 +9423,6 @@
         </w:rPr>
         <w:t>Classroom</w:t>
       </w:r>
-      <w:proofErr w:type="spellEnd"/>
       <w:r>
         <w:t xml:space="preserve"> et naturellement toutes les informations ‘normales’ pour évènement.</w:t>
       </w:r>
@@ -10208,7 +9455,6 @@
       <w:r>
         <w:t>dérivant d’une collection d’</w:t>
       </w:r>
-      <w:proofErr w:type="spellStart"/>
       <w:r>
         <w:rPr>
           <w:b/>
@@ -10216,7 +9462,6 @@
         </w:rPr>
         <w:t>ExamEvent</w:t>
       </w:r>
-      <w:proofErr w:type="spellEnd"/>
       <w:r>
         <w:t xml:space="preserve"> </w:t>
       </w:r>
@@ -10226,14 +9471,14 @@
       <w:pPr>
         <w:pStyle w:val="Titre3"/>
       </w:pPr>
-      <w:bookmarkStart w:id="30" w:name="_Toc430965381"/>
+      <w:bookmarkStart w:id="29" w:name="_Toc430965381"/>
       <w:r>
         <w:t xml:space="preserve">Exercice 3 : </w:t>
       </w:r>
       <w:r>
         <w:t>Design pattern</w:t>
       </w:r>
-      <w:bookmarkEnd w:id="30"/>
+      <w:bookmarkEnd w:id="29"/>
     </w:p>
     <w:p>
       <w:pPr>
@@ -10254,7 +9499,6 @@
       <w:r>
         <w:t xml:space="preserve"> </w:t>
       </w:r>
-      <w:proofErr w:type="spellStart"/>
       <w:r>
         <w:rPr>
           <w:b/>
@@ -10276,7 +9520,6 @@
         </w:rPr>
         <w:t>vents</w:t>
       </w:r>
-      <w:proofErr w:type="spellEnd"/>
     </w:p>
     <w:p>
       <w:pPr>
@@ -10363,11 +9606,11 @@
       <w:pPr>
         <w:pStyle w:val="Titre3"/>
       </w:pPr>
-      <w:bookmarkStart w:id="31" w:name="_Toc430965382"/>
+      <w:bookmarkStart w:id="30" w:name="_Toc430965382"/>
       <w:r>
         <w:t>Exercice 4 : GUI – Menu</w:t>
       </w:r>
-      <w:bookmarkEnd w:id="31"/>
+      <w:bookmarkEnd w:id="30"/>
     </w:p>
     <w:p>
       <w:pPr>
@@ -10871,26 +10114,18 @@
       <w:pPr>
         <w:pStyle w:val="Titre2"/>
       </w:pPr>
-      <w:bookmarkStart w:id="32" w:name="_Toc430965383"/>
+      <w:bookmarkStart w:id="31" w:name="_Toc430965383"/>
       <w:r>
         <w:t>Aide</w:t>
       </w:r>
-      <w:bookmarkEnd w:id="32"/>
+      <w:bookmarkEnd w:id="31"/>
     </w:p>
     <w:p>
-      <w:proofErr w:type="spellStart"/>
       <w:r>
         <w:rPr>
           <w:b/>
         </w:rPr>
-        <w:t>Filter</w:t>
-      </w:r>
-      <w:proofErr w:type="spellEnd"/>
-      <w:r>
-        <w:rPr>
-          <w:b/>
-        </w:rPr>
-        <w:t xml:space="preserve"> Pattern</w:t>
+        <w:t>Filter Pattern</w:t>
       </w:r>
       <w:r>
         <w:t xml:space="preserve"> : </w:t>
@@ -10924,14 +10159,12 @@
       </w:hyperlink>
     </w:p>
     <w:p>
-      <w:proofErr w:type="spellStart"/>
       <w:r>
         <w:rPr>
           <w:b/>
         </w:rPr>
         <w:t>Spinner</w:t>
       </w:r>
-      <w:proofErr w:type="spellEnd"/>
       <w:r>
         <w:rPr>
           <w:b/>
@@ -10961,18 +10194,18 @@
       <w:pPr>
         <w:pStyle w:val="Titre2"/>
       </w:pPr>
-      <w:bookmarkStart w:id="33" w:name="_Toc430965384"/>
+      <w:bookmarkStart w:id="32" w:name="_Toc430965384"/>
       <w:r>
         <w:t>Rapport</w:t>
       </w:r>
-      <w:bookmarkEnd w:id="33"/>
+      <w:bookmarkEnd w:id="32"/>
     </w:p>
     <w:p/>
     <w:p>
       <w:pPr>
         <w:pStyle w:val="Titre3"/>
       </w:pPr>
-      <w:bookmarkStart w:id="34" w:name="_Toc430965385"/>
+      <w:bookmarkStart w:id="33" w:name="_Toc430965385"/>
       <w:r>
         <w:t>Description des travaux</w:t>
       </w:r>
@@ -10984,45 +10217,45 @@
       </w:r>
       <w:r>
         <w:t>réponses aux questions)</w:t>
+      </w:r>
+      <w:bookmarkEnd w:id="33"/>
+    </w:p>
+    <w:p>
+      <w:pPr>
+        <w:pStyle w:val="Titre3"/>
+      </w:pPr>
+    </w:p>
+    <w:p>
+      <w:pPr>
+        <w:pStyle w:val="Titre3"/>
+      </w:pPr>
+      <w:bookmarkStart w:id="34" w:name="_Toc430965386"/>
+      <w:r>
+        <w:t>Difficultés rencontrées</w:t>
       </w:r>
       <w:bookmarkEnd w:id="34"/>
     </w:p>
     <w:p>
       <w:pPr>
-        <w:pStyle w:val="Titre3"/>
-      </w:pPr>
+        <w:rPr>
+          <w:noProof/>
+        </w:rPr>
+      </w:pPr>
+      <w:r>
+        <w:rPr>
+          <w:noProof/>
+        </w:rPr>
+        <w:br w:type="page"/>
+      </w:r>
     </w:p>
     <w:p>
       <w:pPr>
-        <w:pStyle w:val="Titre3"/>
-      </w:pPr>
-      <w:bookmarkStart w:id="35" w:name="_Toc430965386"/>
-      <w:r>
-        <w:t>Difficultés rencontrées</w:t>
-      </w:r>
-      <w:bookmarkEnd w:id="35"/>
-    </w:p>
-    <w:p>
-      <w:pPr>
+        <w:pStyle w:val="Titre1"/>
         <w:rPr>
           <w:noProof/>
         </w:rPr>
       </w:pPr>
-      <w:r>
-        <w:rPr>
-          <w:noProof/>
-        </w:rPr>
-        <w:br w:type="page"/>
-      </w:r>
-    </w:p>
-    <w:p>
-      <w:pPr>
-        <w:pStyle w:val="Titre1"/>
-        <w:rPr>
-          <w:noProof/>
-        </w:rPr>
-      </w:pPr>
-      <w:bookmarkStart w:id="36" w:name="_Toc430965387"/>
+      <w:bookmarkStart w:id="35" w:name="_Toc430965387"/>
       <w:r>
         <w:rPr>
           <w:noProof/>
@@ -11036,18 +10269,18 @@
         </w:rPr>
         <w:t xml:space="preserve"> Les entrées / sorties</w:t>
       </w:r>
-      <w:bookmarkEnd w:id="36"/>
+      <w:bookmarkEnd w:id="35"/>
     </w:p>
     <w:p/>
     <w:p>
       <w:pPr>
         <w:pStyle w:val="Titre2"/>
       </w:pPr>
-      <w:bookmarkStart w:id="37" w:name="_Toc430965388"/>
+      <w:bookmarkStart w:id="36" w:name="_Toc430965388"/>
       <w:r>
         <w:t>Exercices</w:t>
       </w:r>
-      <w:bookmarkEnd w:id="37"/>
+      <w:bookmarkEnd w:id="36"/>
     </w:p>
     <w:p>
       <w:pPr>
@@ -11058,7 +10291,7 @@
       <w:pPr>
         <w:pStyle w:val="Titre3"/>
       </w:pPr>
-      <w:bookmarkStart w:id="38" w:name="_Toc430965389"/>
+      <w:bookmarkStart w:id="37" w:name="_Toc430965389"/>
       <w:r>
         <w:t xml:space="preserve">Exercice </w:t>
       </w:r>
@@ -11071,7 +10304,7 @@
       <w:r>
         <w:t>Lire &amp; écrire un fichier XML</w:t>
       </w:r>
-      <w:bookmarkEnd w:id="38"/>
+      <w:bookmarkEnd w:id="37"/>
     </w:p>
     <w:p>
       <w:pPr>
@@ -11096,7 +10329,6 @@
       <w:r>
         <w:t xml:space="preserve">Utiliser </w:t>
       </w:r>
-      <w:proofErr w:type="spellStart"/>
       <w:r>
         <w:rPr>
           <w:b/>
@@ -11104,7 +10336,6 @@
         </w:rPr>
         <w:t>CommanLineParser</w:t>
       </w:r>
-      <w:proofErr w:type="spellEnd"/>
       <w:r>
         <w:t xml:space="preserve"> (TP3) avec l’option </w:t>
       </w:r>
@@ -11113,23 +10344,7 @@
           <w:b/>
           <w:i/>
         </w:rPr>
-        <w:t>–</w:t>
-      </w:r>
-      <w:proofErr w:type="spellStart"/>
-      <w:r>
-        <w:rPr>
-          <w:b/>
-          <w:i/>
-        </w:rPr>
-        <w:t>project</w:t>
-      </w:r>
-      <w:proofErr w:type="spellEnd"/>
-      <w:r>
-        <w:rPr>
-          <w:b/>
-          <w:i/>
-        </w:rPr>
-        <w:t>=&lt;FILE&gt;</w:t>
+        <w:t>–project=&lt;FILE&gt;</w:t>
       </w:r>
       <w:r>
         <w:t xml:space="preserve"> pour pouvoir charger un contenu d’application préalablement sauvegarder</w:t>
@@ -11147,11 +10362,11 @@
       <w:pPr>
         <w:pStyle w:val="Titre3"/>
       </w:pPr>
-      <w:bookmarkStart w:id="39" w:name="_Toc430965390"/>
+      <w:bookmarkStart w:id="38" w:name="_Toc430965390"/>
       <w:r>
         <w:t>Exercice 2: Créer et lire un fichier de configuration pour une application</w:t>
       </w:r>
-      <w:bookmarkEnd w:id="39"/>
+      <w:bookmarkEnd w:id="38"/>
     </w:p>
     <w:p>
       <w:pPr>
@@ -11173,7 +10388,6 @@
       <w:r>
         <w:t xml:space="preserve"> (il faudra donc ajouter dans la session la possibilité de </w:t>
       </w:r>
-      <w:proofErr w:type="spellStart"/>
       <w:r>
         <w:rPr>
           <w:b/>
@@ -11181,7 +10395,6 @@
         </w:rPr>
         <w:t>loggé</w:t>
       </w:r>
-      <w:proofErr w:type="spellEnd"/>
       <w:r>
         <w:t xml:space="preserve"> dans un fichier et les accesseurs fournissant le ch</w:t>
       </w:r>
@@ -11203,7 +10416,6 @@
       <w:r>
         <w:t xml:space="preserve">Utiliser </w:t>
       </w:r>
-      <w:proofErr w:type="spellStart"/>
       <w:r>
         <w:rPr>
           <w:b/>
@@ -11211,7 +10423,6 @@
         </w:rPr>
         <w:t>CommanLineParser</w:t>
       </w:r>
-      <w:proofErr w:type="spellEnd"/>
       <w:r>
         <w:t xml:space="preserve"> (TP3) avec l’option </w:t>
       </w:r>
@@ -11234,14 +10445,14 @@
       <w:pPr>
         <w:pStyle w:val="Titre3"/>
       </w:pPr>
-      <w:bookmarkStart w:id="40" w:name="_Toc430965391"/>
+      <w:bookmarkStart w:id="39" w:name="_Toc430965391"/>
       <w:r>
         <w:t xml:space="preserve">Exercice 3 : </w:t>
       </w:r>
       <w:r>
         <w:t>Sauvegarder et charger l’état d’une application</w:t>
       </w:r>
-      <w:bookmarkEnd w:id="40"/>
+      <w:bookmarkEnd w:id="39"/>
     </w:p>
     <w:p>
       <w:r>
@@ -11259,11 +10470,11 @@
       <w:pPr>
         <w:pStyle w:val="Titre3"/>
       </w:pPr>
-      <w:bookmarkStart w:id="41" w:name="_Toc430965392"/>
+      <w:bookmarkStart w:id="40" w:name="_Toc430965392"/>
       <w:r>
         <w:t>Exercice 4 : GUI</w:t>
       </w:r>
-      <w:bookmarkEnd w:id="41"/>
+      <w:bookmarkEnd w:id="40"/>
     </w:p>
     <w:p>
       <w:pPr>
@@ -11276,7 +10487,6 @@
       <w:r>
         <w:t xml:space="preserve">Lire et visualiser une aide HTML (vous pouvez activer le </w:t>
       </w:r>
-      <w:proofErr w:type="spellStart"/>
       <w:r>
         <w:rPr>
           <w:b/>
@@ -11284,7 +10494,6 @@
         </w:rPr>
         <w:t>menuitem</w:t>
       </w:r>
-      <w:proofErr w:type="spellEnd"/>
       <w:r>
         <w:t xml:space="preserve"> ‘help’</w:t>
       </w:r>
@@ -11306,7 +10515,6 @@
       <w:r>
         <w:t xml:space="preserve">Activer les </w:t>
       </w:r>
-      <w:proofErr w:type="spellStart"/>
       <w:r>
         <w:rPr>
           <w:b/>
@@ -11321,25 +10529,8 @@
         </w:rPr>
         <w:t>s</w:t>
       </w:r>
-      <w:proofErr w:type="spellEnd"/>
-      <w:r>
-        <w:t xml:space="preserve"> ‘</w:t>
-      </w:r>
-      <w:proofErr w:type="spellStart"/>
-      <w:r>
-        <w:t>save</w:t>
-      </w:r>
-      <w:proofErr w:type="spellEnd"/>
-      <w:r>
-        <w:t>’ et ‘</w:t>
-      </w:r>
-      <w:proofErr w:type="spellStart"/>
-      <w:r>
-        <w:t>load</w:t>
-      </w:r>
-      <w:proofErr w:type="spellEnd"/>
-      <w:r>
-        <w:t>’</w:t>
+      <w:r>
+        <w:t xml:space="preserve"> ‘save’ et ‘load’</w:t>
       </w:r>
     </w:p>
     <w:p>
@@ -11359,11 +10550,11 @@
       <w:pPr>
         <w:pStyle w:val="Titre3"/>
       </w:pPr>
-      <w:bookmarkStart w:id="42" w:name="_Toc430965393"/>
+      <w:bookmarkStart w:id="41" w:name="_Toc430965393"/>
       <w:r>
         <w:t>Exercice 5 - facultatif: Base de données</w:t>
       </w:r>
-      <w:bookmarkEnd w:id="42"/>
+      <w:bookmarkEnd w:id="41"/>
       <w:r>
         <w:t xml:space="preserve"> </w:t>
       </w:r>
@@ -11378,11 +10569,11 @@
       <w:pPr>
         <w:pStyle w:val="Titre2"/>
       </w:pPr>
-      <w:bookmarkStart w:id="43" w:name="_Toc430965394"/>
+      <w:bookmarkStart w:id="42" w:name="_Toc430965394"/>
       <w:r>
         <w:t>Aide</w:t>
       </w:r>
-      <w:bookmarkEnd w:id="43"/>
+      <w:bookmarkEnd w:id="42"/>
     </w:p>
     <w:p>
       <w:pPr>
@@ -11442,22 +10633,22 @@
       <w:pPr>
         <w:pStyle w:val="Titre2"/>
       </w:pPr>
-      <w:bookmarkStart w:id="44" w:name="_Toc430965395"/>
+      <w:bookmarkStart w:id="43" w:name="_Toc430965395"/>
       <w:r>
         <w:t>Rapport</w:t>
       </w:r>
-      <w:bookmarkEnd w:id="44"/>
+      <w:bookmarkEnd w:id="43"/>
     </w:p>
     <w:p/>
     <w:p>
       <w:pPr>
         <w:pStyle w:val="Titre3"/>
       </w:pPr>
-      <w:bookmarkStart w:id="45" w:name="_Toc430965396"/>
+      <w:bookmarkStart w:id="44" w:name="_Toc430965396"/>
       <w:r>
         <w:t>Description des travaux</w:t>
       </w:r>
-      <w:bookmarkEnd w:id="45"/>
+      <w:bookmarkEnd w:id="44"/>
     </w:p>
     <w:p>
       <w:pPr>
@@ -11468,11 +10659,11 @@
       <w:pPr>
         <w:pStyle w:val="Titre3"/>
       </w:pPr>
-      <w:bookmarkStart w:id="46" w:name="_Toc430965397"/>
+      <w:bookmarkStart w:id="45" w:name="_Toc430965397"/>
       <w:r>
         <w:t>Difficultés rencontrées</w:t>
       </w:r>
-      <w:bookmarkEnd w:id="46"/>
+      <w:bookmarkEnd w:id="45"/>
     </w:p>
     <w:p>
       <w:pPr>
@@ -11498,7 +10689,7 @@
           <w:noProof/>
         </w:rPr>
       </w:pPr>
-      <w:bookmarkStart w:id="47" w:name="_Toc430965398"/>
+      <w:bookmarkStart w:id="46" w:name="_Toc430965398"/>
       <w:r>
         <w:rPr>
           <w:noProof/>
@@ -11524,183 +10715,180 @@
           <w:noProof/>
         </w:rPr>
         <w:t xml:space="preserve"> &amp; Calcul distribué</w:t>
+      </w:r>
+      <w:bookmarkEnd w:id="46"/>
+    </w:p>
+    <w:p>
+      <w:pPr>
+        <w:pStyle w:val="Titre2"/>
+      </w:pPr>
+    </w:p>
+    <w:p>
+      <w:pPr>
+        <w:pStyle w:val="Titre2"/>
+        <w:rPr>
+          <w:noProof/>
+        </w:rPr>
+      </w:pPr>
+      <w:bookmarkStart w:id="47" w:name="_Toc430965399"/>
+      <w:r>
+        <w:rPr>
+          <w:noProof/>
+        </w:rPr>
+        <w:t>Exercices</w:t>
       </w:r>
       <w:bookmarkEnd w:id="47"/>
     </w:p>
     <w:p>
       <w:pPr>
-        <w:pStyle w:val="Titre2"/>
+        <w:pStyle w:val="Titre3"/>
+        <w:rPr>
+          <w:noProof/>
+        </w:rPr>
       </w:pPr>
     </w:p>
     <w:p>
       <w:pPr>
-        <w:pStyle w:val="Titre2"/>
+        <w:pStyle w:val="Titre3"/>
         <w:rPr>
           <w:noProof/>
         </w:rPr>
       </w:pPr>
-      <w:bookmarkStart w:id="48" w:name="_Toc430965399"/>
+      <w:bookmarkStart w:id="48" w:name="_Toc430965400"/>
       <w:r>
         <w:rPr>
           <w:noProof/>
         </w:rPr>
-        <w:t>Exercices</w:t>
+        <w:t xml:space="preserve">Exercice 1 : </w:t>
+      </w:r>
+      <w:r>
+        <w:rPr>
+          <w:noProof/>
+        </w:rPr>
+        <w:t>Sauvegarde en tâche de fond</w:t>
       </w:r>
       <w:bookmarkEnd w:id="48"/>
     </w:p>
     <w:p>
+      <w:r>
+        <w:t>En utilisant un Thread et le système de sauvegarde du TD/TP 4 (exercice 1), sauvegarder le projet toute les minute</w:t>
+      </w:r>
+      <w:r>
+        <w:t>s.</w:t>
+      </w:r>
+    </w:p>
+    <w:p/>
+    <w:p>
       <w:pPr>
         <w:pStyle w:val="Titre3"/>
         <w:rPr>
+          <w:b/>
+          <w:i/>
           <w:noProof/>
         </w:rPr>
       </w:pPr>
-    </w:p>
-    <w:p>
-      <w:pPr>
-        <w:pStyle w:val="Titre3"/>
+      <w:bookmarkStart w:id="49" w:name="_Toc430965401"/>
+      <w:r>
         <w:rPr>
           <w:noProof/>
         </w:rPr>
-      </w:pPr>
-      <w:bookmarkStart w:id="49" w:name="_Toc430965400"/>
-      <w:r>
-        <w:rPr>
+        <w:t xml:space="preserve">Exercice 2 : </w:t>
+      </w:r>
+      <w:r>
+        <w:rPr>
+          <w:b/>
+          <w:i/>
           <w:noProof/>
         </w:rPr>
-        <w:t xml:space="preserve">Exercice 1 : </w:t>
-      </w:r>
-      <w:r>
-        <w:rPr>
-          <w:noProof/>
-        </w:rPr>
-        <w:t>Sauvegarde en tâche de fond</w:t>
+        <w:t>ShutdownHook</w:t>
       </w:r>
       <w:bookmarkEnd w:id="49"/>
     </w:p>
     <w:p>
       <w:r>
-        <w:t>En utilisant un Thread et le système de sauvegarde du TD/TP 4 (exercice 1), sauvegarder le projet toute les minute</w:t>
-      </w:r>
-      <w:r>
-        <w:t>s.</w:t>
-      </w:r>
-    </w:p>
-    <w:p/>
-    <w:p>
-      <w:pPr>
-        <w:pStyle w:val="Titre3"/>
+        <w:t xml:space="preserve">En utilisant le code implémenté dans le TD/TP 4 (exercice 3) écrire une </w:t>
+      </w:r>
+      <w:r>
         <w:rPr>
           <w:b/>
           <w:i/>
-          <w:noProof/>
-        </w:rPr>
-      </w:pPr>
-      <w:bookmarkStart w:id="50" w:name="_Toc430965401"/>
-      <w:r>
-        <w:rPr>
-          <w:noProof/>
-        </w:rPr>
+        </w:rPr>
+        <w:t>ShutdownHook</w:t>
+      </w:r>
+      <w:r>
+        <w:t xml:space="preserve"> pour faire un système de reprise sur erreur en cas de crash</w:t>
+      </w:r>
+      <w:r>
+        <w:t>.</w:t>
+      </w:r>
+    </w:p>
+    <w:p>
+      <w:pPr>
+        <w:pStyle w:val="Titre3"/>
+      </w:pPr>
+    </w:p>
+    <w:p>
+      <w:pPr>
+        <w:pStyle w:val="Titre3"/>
+      </w:pPr>
+      <w:bookmarkStart w:id="50" w:name="_Toc430965402"/>
+      <w:r>
         <w:t xml:space="preserve">Exercice 2 : </w:t>
       </w:r>
       <w:r>
-        <w:rPr>
-          <w:b/>
-          <w:i/>
-          <w:noProof/>
-        </w:rPr>
-        <w:t>ShutdownHook</w:t>
+        <w:t>Lancer des calculs distribués</w:t>
       </w:r>
       <w:bookmarkEnd w:id="50"/>
     </w:p>
     <w:p>
       <w:r>
-        <w:t xml:space="preserve">En utilisant le code implémenté dans le TD/TP 4 (exercice 3) écrire une </w:t>
-      </w:r>
-      <w:proofErr w:type="spellStart"/>
-      <w:r>
-        <w:rPr>
-          <w:b/>
-          <w:i/>
-        </w:rPr>
-        <w:t>ShutdownHook</w:t>
-      </w:r>
-      <w:proofErr w:type="spellEnd"/>
-      <w:r>
-        <w:t xml:space="preserve"> pour faire un système de reprise sur erreur en cas de crash</w:t>
+        <w:t xml:space="preserve">Dans le TP2 nous avons créé un Filtre, il s’agit ‘de l’externaliser’ afin que les </w:t>
+      </w:r>
+      <w:r>
+        <w:t xml:space="preserve">recherches selon un critère (qui peut être complexe) soient </w:t>
+      </w:r>
+      <w:r>
+        <w:t>effectuées</w:t>
+      </w:r>
+      <w:r>
+        <w:t xml:space="preserve"> sur une autre machine</w:t>
       </w:r>
       <w:r>
         <w:t>.</w:t>
       </w:r>
     </w:p>
     <w:p>
-      <w:pPr>
-        <w:pStyle w:val="Titre3"/>
-      </w:pPr>
+      <w:r>
+        <w:t xml:space="preserve">Cette fonctionnalité ne doit en rien casser l’existant : l’utilisateur devra pouvoir utiliser des calculs externalisés ou bien ses propres ressources. </w:t>
+      </w:r>
     </w:p>
     <w:p>
+      <w:r>
+        <w:t>Ajouter dans le fichier de configuration l’adresse du server RMI, avec un booléen permettant d’activer (ou de désactiver) la fonctionnalité.</w:t>
+      </w:r>
+    </w:p>
+    <w:p>
       <w:pPr>
         <w:pStyle w:val="Titre3"/>
       </w:pPr>
-      <w:bookmarkStart w:id="51" w:name="_Toc430965402"/>
-      <w:r>
-        <w:t xml:space="preserve">Exercice 2 : </w:t>
-      </w:r>
-      <w:r>
-        <w:t>Lancer des calculs distribués</w:t>
+    </w:p>
+    <w:p>
+      <w:pPr>
+        <w:pStyle w:val="Titre3"/>
+      </w:pPr>
+      <w:bookmarkStart w:id="51" w:name="_Toc430965403"/>
+      <w:r>
+        <w:t xml:space="preserve">Exercice 3 : </w:t>
+      </w:r>
+      <w:r>
+        <w:t>GUI – configuration</w:t>
       </w:r>
       <w:bookmarkEnd w:id="51"/>
     </w:p>
     <w:p>
       <w:r>
-        <w:t xml:space="preserve">Dans le TP2 nous avons créé un Filtre, il s’agit ‘de l’externaliser’ afin que les </w:t>
-      </w:r>
-      <w:r>
-        <w:t xml:space="preserve">recherches selon un critère (qui peut être complexe) soient </w:t>
-      </w:r>
-      <w:r>
-        <w:t>effectuées</w:t>
-      </w:r>
-      <w:r>
-        <w:t xml:space="preserve"> sur une autre machine</w:t>
-      </w:r>
-      <w:r>
-        <w:t>.</w:t>
-      </w:r>
-    </w:p>
-    <w:p>
-      <w:r>
-        <w:t xml:space="preserve">Cette fonctionnalité ne doit en rien casser l’existant : l’utilisateur devra pouvoir utiliser des calculs externalisés ou bien ses propres ressources. </w:t>
-      </w:r>
-    </w:p>
-    <w:p>
-      <w:r>
-        <w:t>Ajouter dans le fichier de configuration l’adresse du server RMI, avec un booléen permettant d’activer (ou de désactiver) la fonctionnalité.</w:t>
-      </w:r>
-    </w:p>
-    <w:p>
-      <w:pPr>
-        <w:pStyle w:val="Titre3"/>
-      </w:pPr>
-    </w:p>
-    <w:p>
-      <w:pPr>
-        <w:pStyle w:val="Titre3"/>
-      </w:pPr>
-      <w:bookmarkStart w:id="52" w:name="_Toc430965403"/>
-      <w:r>
-        <w:t xml:space="preserve">Exercice 3 : </w:t>
-      </w:r>
-      <w:r>
-        <w:t>GUI – configuration</w:t>
-      </w:r>
-      <w:bookmarkEnd w:id="52"/>
-    </w:p>
-    <w:p>
-      <w:r>
         <w:t>Créer une ‘</w:t>
       </w:r>
-      <w:proofErr w:type="spellStart"/>
       <w:r>
         <w:rPr>
           <w:b/>
@@ -11708,7 +10896,6 @@
         </w:rPr>
         <w:t>DialogBox</w:t>
       </w:r>
-      <w:proofErr w:type="spellEnd"/>
       <w:r>
         <w:t xml:space="preserve">’ </w:t>
       </w:r>
@@ -11727,7 +10914,6 @@
       <w:r>
         <w:t xml:space="preserve"> l’</w:t>
       </w:r>
-      <w:proofErr w:type="spellStart"/>
       <w:r>
         <w:rPr>
           <w:b/>
@@ -11735,14 +10921,12 @@
         </w:rPr>
         <w:t>autosave</w:t>
       </w:r>
-      <w:proofErr w:type="spellEnd"/>
       <w:r>
         <w:t xml:space="preserve"> </w:t>
       </w:r>
       <w:r>
         <w:t>(est-ce que l’</w:t>
       </w:r>
-      <w:proofErr w:type="spellStart"/>
       <w:r>
         <w:rPr>
           <w:b/>
@@ -11750,7 +10934,6 @@
         </w:rPr>
         <w:t>autosave</w:t>
       </w:r>
-      <w:proofErr w:type="spellEnd"/>
       <w:r>
         <w:t xml:space="preserve"> est activé ? à quelle fréquence ?).</w:t>
       </w:r>
@@ -11769,7 +10952,6 @@
       <w:r>
         <w:t>Cette ‘</w:t>
       </w:r>
-      <w:proofErr w:type="spellStart"/>
       <w:r>
         <w:rPr>
           <w:b/>
@@ -11777,25 +10959,15 @@
         </w:rPr>
         <w:t>DialogBox</w:t>
       </w:r>
-      <w:proofErr w:type="spellEnd"/>
       <w:r>
         <w:t>’ devra être accessible depuis le menu (</w:t>
       </w:r>
-      <w:proofErr w:type="spellStart"/>
       <w:r>
         <w:rPr>
           <w:b/>
           <w:i/>
         </w:rPr>
-        <w:t>edit</w:t>
-      </w:r>
-      <w:proofErr w:type="spellEnd"/>
-      <w:r>
-        <w:rPr>
-          <w:b/>
-          <w:i/>
-        </w:rPr>
-        <w:t>-&gt;settings</w:t>
+        <w:t>edit-&gt;settings</w:t>
       </w:r>
       <w:r>
         <w:t>)</w:t>
@@ -11871,22 +11043,22 @@
       <w:pPr>
         <w:pStyle w:val="Titre2"/>
       </w:pPr>
-      <w:bookmarkStart w:id="53" w:name="_Toc430965404"/>
+      <w:bookmarkStart w:id="52" w:name="_Toc430965404"/>
       <w:r>
         <w:t>Rapport</w:t>
       </w:r>
-      <w:bookmarkEnd w:id="53"/>
+      <w:bookmarkEnd w:id="52"/>
     </w:p>
     <w:p/>
     <w:p>
       <w:pPr>
         <w:pStyle w:val="Titre3"/>
       </w:pPr>
-      <w:bookmarkStart w:id="54" w:name="_Toc430965405"/>
+      <w:bookmarkStart w:id="53" w:name="_Toc430965405"/>
       <w:r>
         <w:t>Description des travaux</w:t>
       </w:r>
-      <w:bookmarkEnd w:id="54"/>
+      <w:bookmarkEnd w:id="53"/>
     </w:p>
     <w:p>
       <w:pPr>
@@ -11897,11 +11069,11 @@
       <w:pPr>
         <w:pStyle w:val="Titre3"/>
       </w:pPr>
-      <w:bookmarkStart w:id="55" w:name="_Toc430965406"/>
+      <w:bookmarkStart w:id="54" w:name="_Toc430965406"/>
       <w:r>
         <w:t>Difficultés rencontrées</w:t>
       </w:r>
-      <w:bookmarkEnd w:id="55"/>
+      <w:bookmarkEnd w:id="54"/>
     </w:p>
     <w:p>
       <w:pPr>
@@ -11935,7 +11107,7 @@
           <w:noProof/>
         </w:rPr>
       </w:pPr>
-      <w:bookmarkStart w:id="56" w:name="_Toc430965407"/>
+      <w:bookmarkStart w:id="55" w:name="_Toc430965407"/>
       <w:r>
         <w:rPr>
           <w:noProof/>
@@ -11948,18 +11120,18 @@
         </w:rPr>
         <w:t xml:space="preserve"> Les applications en réseau</w:t>
       </w:r>
-      <w:bookmarkEnd w:id="56"/>
+      <w:bookmarkEnd w:id="55"/>
     </w:p>
     <w:p/>
     <w:p>
       <w:pPr>
         <w:pStyle w:val="Titre2"/>
       </w:pPr>
-      <w:bookmarkStart w:id="57" w:name="_Toc430965408"/>
+      <w:bookmarkStart w:id="56" w:name="_Toc430965408"/>
       <w:r>
         <w:t>Exercices</w:t>
       </w:r>
-      <w:bookmarkEnd w:id="57"/>
+      <w:bookmarkEnd w:id="56"/>
     </w:p>
     <w:p>
       <w:pPr>
@@ -11973,7 +11145,7 @@
           <w:i/>
         </w:rPr>
       </w:pPr>
-      <w:bookmarkStart w:id="58" w:name="_Toc430965409"/>
+      <w:bookmarkStart w:id="57" w:name="_Toc430965409"/>
       <w:r>
         <w:t xml:space="preserve">Exercice 1 : </w:t>
       </w:r>
@@ -11986,7 +11158,7 @@
         </w:rPr>
         <w:t>Chat</w:t>
       </w:r>
-      <w:bookmarkEnd w:id="58"/>
+      <w:bookmarkEnd w:id="57"/>
     </w:p>
     <w:p>
       <w:pPr>
@@ -12009,7 +11181,6 @@
       <w:r>
         <w:t xml:space="preserve"> et ‘</w:t>
       </w:r>
-      <w:proofErr w:type="spellStart"/>
       <w:r>
         <w:rPr>
           <w:b/>
@@ -12017,7 +11188,6 @@
         </w:rPr>
         <w:t>private</w:t>
       </w:r>
-      <w:proofErr w:type="spellEnd"/>
       <w:r>
         <w:t>’</w:t>
       </w:r>
@@ -12046,7 +11216,7 @@
           <w:i/>
         </w:rPr>
       </w:pPr>
-      <w:bookmarkStart w:id="59" w:name="_Toc430965410"/>
+      <w:bookmarkStart w:id="58" w:name="_Toc430965410"/>
       <w:r>
         <w:t xml:space="preserve">Exercice </w:t>
       </w:r>
@@ -12059,7 +11229,6 @@
       <w:r>
         <w:t xml:space="preserve">Créer une </w:t>
       </w:r>
-      <w:proofErr w:type="spellStart"/>
       <w:r>
         <w:rPr>
           <w:i/>
@@ -12070,31 +11239,24 @@
         <w:rPr>
           <w:i/>
         </w:rPr>
-        <w:t>houtbox</w:t>
-      </w:r>
-      <w:proofErr w:type="spellEnd"/>
+        <w:t xml:space="preserve">houtbox </w:t>
+      </w:r>
+      <w:r>
+        <w:t xml:space="preserve">avec une </w:t>
+      </w:r>
       <w:r>
         <w:rPr>
           <w:i/>
         </w:rPr>
-        <w:t xml:space="preserve"> </w:t>
-      </w:r>
-      <w:r>
-        <w:t xml:space="preserve">avec une </w:t>
+        <w:t>servlet</w:t>
       </w:r>
       <w:r>
         <w:rPr>
           <w:i/>
         </w:rPr>
-        <w:t>servlet</w:t>
-      </w:r>
-      <w:r>
-        <w:rPr>
-          <w:i/>
-        </w:rPr>
         <w:t xml:space="preserve"> (ou une page JSP)</w:t>
       </w:r>
-      <w:bookmarkEnd w:id="59"/>
+      <w:bookmarkEnd w:id="58"/>
     </w:p>
     <w:p>
       <w:pPr>
@@ -12107,21 +11269,12 @@
       <w:r>
         <w:t xml:space="preserve">Cette </w:t>
       </w:r>
-      <w:proofErr w:type="spellStart"/>
       <w:r>
         <w:rPr>
           <w:b/>
           <w:i/>
         </w:rPr>
-        <w:t>shoutbox</w:t>
-      </w:r>
-      <w:proofErr w:type="spellEnd"/>
-      <w:r>
-        <w:rPr>
-          <w:b/>
-          <w:i/>
-        </w:rPr>
-        <w:t xml:space="preserve"> </w:t>
+        <w:t xml:space="preserve">shoutbox </w:t>
       </w:r>
       <w:r>
         <w:t xml:space="preserve"> devra se connecter au server pour afficher les </w:t>
@@ -12158,7 +11311,6 @@
       </w:r>
     </w:p>
     <w:p>
-      <w:proofErr w:type="spellStart"/>
       <w:r>
         <w:rPr>
           <w:b/>
@@ -12166,7 +11318,6 @@
         </w:rPr>
         <w:t>Shoutbox</w:t>
       </w:r>
-      <w:proofErr w:type="spellEnd"/>
       <w:r>
         <w:t xml:space="preserve"> : </w:t>
       </w:r>
@@ -12184,22 +11335,22 @@
       <w:pPr>
         <w:pStyle w:val="Titre2"/>
       </w:pPr>
-      <w:bookmarkStart w:id="60" w:name="_Toc430965411"/>
+      <w:bookmarkStart w:id="59" w:name="_Toc430965411"/>
       <w:r>
         <w:t>Rapport</w:t>
       </w:r>
-      <w:bookmarkEnd w:id="60"/>
+      <w:bookmarkEnd w:id="59"/>
     </w:p>
     <w:p/>
     <w:p>
       <w:pPr>
         <w:pStyle w:val="Titre3"/>
       </w:pPr>
-      <w:bookmarkStart w:id="61" w:name="_Toc430965412"/>
+      <w:bookmarkStart w:id="60" w:name="_Toc430965412"/>
       <w:r>
         <w:t>Description des travaux</w:t>
       </w:r>
-      <w:bookmarkEnd w:id="61"/>
+      <w:bookmarkEnd w:id="60"/>
     </w:p>
     <w:p>
       <w:pPr>
@@ -12210,11 +11361,11 @@
       <w:pPr>
         <w:pStyle w:val="Titre3"/>
       </w:pPr>
-      <w:bookmarkStart w:id="62" w:name="_Toc430965413"/>
+      <w:bookmarkStart w:id="61" w:name="_Toc430965413"/>
       <w:r>
         <w:t>Difficultés rencontrées</w:t>
       </w:r>
-      <w:bookmarkEnd w:id="62"/>
+      <w:bookmarkEnd w:id="61"/>
     </w:p>
     <w:p>
       <w:pPr>
@@ -12440,7 +11591,7 @@
                                     <w:noProof/>
                                     <w:color w:val="FFFFFF" w:themeColor="background1"/>
                                   </w:rPr>
-                                  <w:t>12</w:t>
+                                  <w:t>8</w:t>
                                 </w:r>
                                 <w:r>
                                   <w:rPr>
@@ -21772,49 +20923,49 @@
     </dgm:pt>
   </dgm:ptLst>
   <dgm:cxnLst>
+    <dgm:cxn modelId="{32ABE36F-B84E-48F4-BC67-8F5D825C7F85}" srcId="{076B6350-4EE3-45E3-9904-173A771DF62A}" destId="{D4D9B399-9B7F-46DA-97B2-FED098F5DA6B}" srcOrd="0" destOrd="0" parTransId="{E6A38AA6-80D6-4020-A52C-B824CD5FBB0F}" sibTransId="{48A5178F-146C-4A23-8FF2-2E99B30882F8}"/>
+    <dgm:cxn modelId="{A80A4F65-7375-4E8E-9CED-0483DD45593D}" srcId="{3958656D-BDA3-48B8-B715-8A44FDE6304E}" destId="{B503AF60-5EB5-4190-8EFC-246E35833849}" srcOrd="1" destOrd="0" parTransId="{9F4AA07C-F7C0-4EE0-B444-1A0A99B21C5A}" sibTransId="{97EEA01A-8995-4136-9B0E-B8636C2DDA04}"/>
+    <dgm:cxn modelId="{96C6A9B5-7C0D-453A-8D3D-838B1E47CC7C}" srcId="{45CDA3C7-8713-4369-838A-8B5F475DA36B}" destId="{8B8178A4-03D0-4F83-88CD-9E6E781603E6}" srcOrd="0" destOrd="0" parTransId="{50BC2FEF-90AA-4887-A217-BCE929A4632A}" sibTransId="{0B865DCC-B624-40ED-970E-B677A52C4467}"/>
+    <dgm:cxn modelId="{7F4668DD-B72A-4B6A-BE0A-4454AADBBB2B}" type="presOf" srcId="{45CDA3C7-8713-4369-838A-8B5F475DA36B}" destId="{A1B1FB24-4A19-4073-B3DA-7D6FAFFD6611}" srcOrd="0" destOrd="0" presId="urn:microsoft.com/office/officeart/2005/8/layout/hierarchy2"/>
+    <dgm:cxn modelId="{FB0BEAEA-19A0-4622-804C-A8CB93F52049}" type="presOf" srcId="{B503AF60-5EB5-4190-8EFC-246E35833849}" destId="{F53448B5-447F-4F1A-81C6-1F0D19E192DD}" srcOrd="0" destOrd="0" presId="urn:microsoft.com/office/officeart/2005/8/layout/hierarchy2"/>
     <dgm:cxn modelId="{8DB5CA5A-38E3-4919-A85C-437D87CFB216}" type="presOf" srcId="{753D8466-5B43-4022-9EA6-80697AD791EF}" destId="{2938BCE4-55BC-4FA7-8B13-8D7362E71CAD}" srcOrd="0" destOrd="0" presId="urn:microsoft.com/office/officeart/2005/8/layout/hierarchy2"/>
+    <dgm:cxn modelId="{1699635D-E36F-4D39-8984-094864AEA10C}" type="presOf" srcId="{5E47499F-6F41-4F22-A420-01A675CE6103}" destId="{FB48A239-373B-4448-BD7F-C055FA9C8C48}" srcOrd="1" destOrd="0" presId="urn:microsoft.com/office/officeart/2005/8/layout/hierarchy2"/>
+    <dgm:cxn modelId="{4CE301CD-89A8-41A8-9F17-DEC7FF5575CF}" srcId="{076B6350-4EE3-45E3-9904-173A771DF62A}" destId="{5AA90255-5B35-44C4-B702-E81F223BEFD8}" srcOrd="1" destOrd="0" parTransId="{2854FE16-3A46-47EE-A032-1136B67EB2C8}" sibTransId="{7B5E0C86-564B-4BB8-9398-E23143C8B801}"/>
+    <dgm:cxn modelId="{F14138C1-A3B2-4AE2-A00B-7F7DE38EAA68}" srcId="{5AA90255-5B35-44C4-B702-E81F223BEFD8}" destId="{45CDA3C7-8713-4369-838A-8B5F475DA36B}" srcOrd="0" destOrd="0" parTransId="{139FABCB-F47A-4731-86FD-9DEB34D850B8}" sibTransId="{7D179423-A3B9-4F05-A55D-89D4307A11C9}"/>
     <dgm:cxn modelId="{15FE2247-216E-4F4C-80E2-242806EE9B6C}" type="presOf" srcId="{83FAD934-5D5B-40FC-B3CA-D6105DE3D322}" destId="{19EBF599-727A-47CA-B105-7B4051DFB8C7}" srcOrd="1" destOrd="0" presId="urn:microsoft.com/office/officeart/2005/8/layout/hierarchy2"/>
+    <dgm:cxn modelId="{E266D530-408C-4BE3-B088-41DD7A387490}" type="presOf" srcId="{F20EDC0B-CCE5-4D9D-9982-89A201087390}" destId="{CAE1C8E1-FF9C-459C-820F-5A372E5B5202}" srcOrd="1" destOrd="0" presId="urn:microsoft.com/office/officeart/2005/8/layout/hierarchy2"/>
+    <dgm:cxn modelId="{E74F2783-F5E8-4A97-8981-108A2E888C01}" type="presOf" srcId="{BABCE05A-4544-49DE-A70D-EBD4C2932AA1}" destId="{12FD7525-DB42-46F9-B8FD-D33568A05731}" srcOrd="1" destOrd="0" presId="urn:microsoft.com/office/officeart/2005/8/layout/hierarchy2"/>
+    <dgm:cxn modelId="{BACFA4C3-FB6C-479A-A84B-D78DC82509DF}" type="presOf" srcId="{9F4AA07C-F7C0-4EE0-B444-1A0A99B21C5A}" destId="{87E32AC2-4577-44E3-BD84-D5E3BD970540}" srcOrd="1" destOrd="0" presId="urn:microsoft.com/office/officeart/2005/8/layout/hierarchy2"/>
+    <dgm:cxn modelId="{B0303C80-7909-4F3D-B0F3-774DC9F97AE2}" type="presOf" srcId="{86643E8D-F7CB-4F7B-B35A-FF26EACC433C}" destId="{419BEB18-32F6-4B18-9238-A8818FE634FC}" srcOrd="0" destOrd="0" presId="urn:microsoft.com/office/officeart/2005/8/layout/hierarchy2"/>
+    <dgm:cxn modelId="{89DB460E-474C-462A-A7A9-CC3E36A3A65C}" type="presOf" srcId="{7BC373CD-A346-4D76-9165-35DCB418DD6B}" destId="{4E10DB54-35ED-4D9F-B388-F6C78413B8E9}" srcOrd="0" destOrd="0" presId="urn:microsoft.com/office/officeart/2005/8/layout/hierarchy2"/>
     <dgm:cxn modelId="{686041E9-CCA3-4E04-AC59-67B89D6D9837}" type="presOf" srcId="{80D7FF03-79A4-410F-8B98-6A9724B85CBA}" destId="{47ACED10-AF50-4A06-8AC5-32A97AE3B1C8}" srcOrd="0" destOrd="0" presId="urn:microsoft.com/office/officeart/2005/8/layout/hierarchy2"/>
+    <dgm:cxn modelId="{BC66E5DD-452F-4E18-A23B-E819D91C85E5}" type="presOf" srcId="{076B6350-4EE3-45E3-9904-173A771DF62A}" destId="{BE306FCD-9806-4F30-B3B1-CA273857349C}" srcOrd="0" destOrd="0" presId="urn:microsoft.com/office/officeart/2005/8/layout/hierarchy2"/>
+    <dgm:cxn modelId="{7FB55B4B-D778-485E-80DB-622F39D1A15E}" srcId="{3958656D-BDA3-48B8-B715-8A44FDE6304E}" destId="{7B2890D2-36E9-4029-898C-FC7E72272380}" srcOrd="0" destOrd="0" parTransId="{F20EDC0B-CCE5-4D9D-9982-89A201087390}" sibTransId="{0DDB3E07-6F3E-4DE7-8E05-649EA4E9106B}"/>
+    <dgm:cxn modelId="{C353768D-EED9-4E80-8091-56483B0ECF51}" srcId="{D4D9B399-9B7F-46DA-97B2-FED098F5DA6B}" destId="{C3D618C2-BF81-4220-A584-D841429B7058}" srcOrd="0" destOrd="0" parTransId="{BABCE05A-4544-49DE-A70D-EBD4C2932AA1}" sibTransId="{C88A3667-CC99-4312-8DC1-79D7EC0A2D9C}"/>
+    <dgm:cxn modelId="{F9B1644F-E249-48EB-97B5-22C2400DED34}" srcId="{D4D9B399-9B7F-46DA-97B2-FED098F5DA6B}" destId="{80D7FF03-79A4-410F-8B98-6A9724B85CBA}" srcOrd="2" destOrd="0" parTransId="{83FAD934-5D5B-40FC-B3CA-D6105DE3D322}" sibTransId="{30CB0A91-0FCE-45F8-A754-700AB3BFFDC6}"/>
+    <dgm:cxn modelId="{272824D5-A267-48F6-8072-7A2D96137693}" type="presOf" srcId="{F20EDC0B-CCE5-4D9D-9982-89A201087390}" destId="{674BA392-5914-4B78-A520-EE26D65D05C8}" srcOrd="0" destOrd="0" presId="urn:microsoft.com/office/officeart/2005/8/layout/hierarchy2"/>
+    <dgm:cxn modelId="{7E3C541B-032F-416C-A1AC-7C1BD89D5BB5}" srcId="{45CDA3C7-8713-4369-838A-8B5F475DA36B}" destId="{96FC7229-231F-4CA5-9914-6E9A83756569}" srcOrd="1" destOrd="0" parTransId="{7BC373CD-A346-4D76-9165-35DCB418DD6B}" sibTransId="{2C4CAAAA-9463-4CC1-AF37-CEDDE9349C90}"/>
+    <dgm:cxn modelId="{E248F26E-055A-440E-A89A-75812E9BF24B}" type="presOf" srcId="{50BC2FEF-90AA-4887-A217-BCE929A4632A}" destId="{9F0B1A31-63BD-41F6-82FC-F5574A92E909}" srcOrd="1" destOrd="0" presId="urn:microsoft.com/office/officeart/2005/8/layout/hierarchy2"/>
+    <dgm:cxn modelId="{F4F7C4AA-7B3E-465A-8208-2773B96AC0B2}" type="presOf" srcId="{BABCE05A-4544-49DE-A70D-EBD4C2932AA1}" destId="{B4361C68-E191-4E89-B0BD-BAD091626B5B}" srcOrd="0" destOrd="0" presId="urn:microsoft.com/office/officeart/2005/8/layout/hierarchy2"/>
+    <dgm:cxn modelId="{0CFD8AC7-C2F1-4AB4-9940-1B4E188971F7}" type="presOf" srcId="{C3D618C2-BF81-4220-A584-D841429B7058}" destId="{CA6C5886-D1D3-4819-90BD-4BAC8F1EE87D}" srcOrd="0" destOrd="0" presId="urn:microsoft.com/office/officeart/2005/8/layout/hierarchy2"/>
+    <dgm:cxn modelId="{E0597BEB-446C-4F1F-A362-7C9996414F1A}" type="presOf" srcId="{8B8178A4-03D0-4F83-88CD-9E6E781603E6}" destId="{C0C8DC8E-72DB-4A2E-A50E-DA1CA06D79E3}" srcOrd="0" destOrd="0" presId="urn:microsoft.com/office/officeart/2005/8/layout/hierarchy2"/>
+    <dgm:cxn modelId="{BD8F7D93-6112-427C-AA55-C1FFC62E5B3A}" type="presOf" srcId="{DC7A1CA0-5D34-4F3B-A580-15CFD66EA796}" destId="{368F1645-5A66-45DB-B296-C23315AB7E22}" srcOrd="0" destOrd="0" presId="urn:microsoft.com/office/officeart/2005/8/layout/hierarchy2"/>
+    <dgm:cxn modelId="{F1C38E61-44D7-45ED-B0BD-3DA2C0364E6A}" type="presOf" srcId="{96FC7229-231F-4CA5-9914-6E9A83756569}" destId="{1906A700-A645-429B-8F9F-2A4F59D4835E}" srcOrd="0" destOrd="0" presId="urn:microsoft.com/office/officeart/2005/8/layout/hierarchy2"/>
+    <dgm:cxn modelId="{5ACA9E39-DCB1-4ED5-88DA-92479161AA86}" type="presOf" srcId="{139FABCB-F47A-4731-86FD-9DEB34D850B8}" destId="{86416187-05A5-41DD-ADA2-C443892DABB2}" srcOrd="1" destOrd="0" presId="urn:microsoft.com/office/officeart/2005/8/layout/hierarchy2"/>
+    <dgm:cxn modelId="{0B7FAD6F-0AF8-4320-B958-D8DBC6864972}" type="presOf" srcId="{9F4AA07C-F7C0-4EE0-B444-1A0A99B21C5A}" destId="{EB2274FC-15F8-41B7-935B-E389FD47AFD1}" srcOrd="0" destOrd="0" presId="urn:microsoft.com/office/officeart/2005/8/layout/hierarchy2"/>
+    <dgm:cxn modelId="{363C8C05-B024-47C3-BEEC-906ECF7C30FE}" type="presOf" srcId="{139FABCB-F47A-4731-86FD-9DEB34D850B8}" destId="{AB7C6CD4-FF75-4E23-A8C3-0A2318DBB1D6}" srcOrd="0" destOrd="0" presId="urn:microsoft.com/office/officeart/2005/8/layout/hierarchy2"/>
+    <dgm:cxn modelId="{5B8F6313-D1C0-4C50-A7EC-8AF232FBA33D}" type="presOf" srcId="{753D8466-5B43-4022-9EA6-80697AD791EF}" destId="{A6341011-54EC-4E06-9306-EAF2DE56CD2C}" srcOrd="1" destOrd="0" presId="urn:microsoft.com/office/officeart/2005/8/layout/hierarchy2"/>
+    <dgm:cxn modelId="{4A089497-001C-4093-8315-18655F5F7D48}" type="presOf" srcId="{5E47499F-6F41-4F22-A420-01A675CE6103}" destId="{E11C7B6F-7180-43A5-992E-3EA5851F2391}" srcOrd="0" destOrd="0" presId="urn:microsoft.com/office/officeart/2005/8/layout/hierarchy2"/>
     <dgm:cxn modelId="{D4445B13-46F9-4298-8EF3-3D7743530902}" srcId="{D4D9B399-9B7F-46DA-97B2-FED098F5DA6B}" destId="{86643E8D-F7CB-4F7B-B35A-FF26EACC433C}" srcOrd="1" destOrd="0" parTransId="{5E47499F-6F41-4F22-A420-01A675CE6103}" sibTransId="{DB2EC02B-535E-4B00-9144-23BE3F31800E}"/>
-    <dgm:cxn modelId="{1699635D-E36F-4D39-8984-094864AEA10C}" type="presOf" srcId="{5E47499F-6F41-4F22-A420-01A675CE6103}" destId="{FB48A239-373B-4448-BD7F-C055FA9C8C48}" srcOrd="1" destOrd="0" presId="urn:microsoft.com/office/officeart/2005/8/layout/hierarchy2"/>
-    <dgm:cxn modelId="{7F4668DD-B72A-4B6A-BE0A-4454AADBBB2B}" type="presOf" srcId="{45CDA3C7-8713-4369-838A-8B5F475DA36B}" destId="{A1B1FB24-4A19-4073-B3DA-7D6FAFFD6611}" srcOrd="0" destOrd="0" presId="urn:microsoft.com/office/officeart/2005/8/layout/hierarchy2"/>
-    <dgm:cxn modelId="{C353768D-EED9-4E80-8091-56483B0ECF51}" srcId="{D4D9B399-9B7F-46DA-97B2-FED098F5DA6B}" destId="{C3D618C2-BF81-4220-A584-D841429B7058}" srcOrd="0" destOrd="0" parTransId="{BABCE05A-4544-49DE-A70D-EBD4C2932AA1}" sibTransId="{C88A3667-CC99-4312-8DC1-79D7EC0A2D9C}"/>
     <dgm:cxn modelId="{CD688725-DE90-4245-A4AA-E82D2275B325}" srcId="{45CDA3C7-8713-4369-838A-8B5F475DA36B}" destId="{DC7A1CA0-5D34-4F3B-A580-15CFD66EA796}" srcOrd="2" destOrd="0" parTransId="{753D8466-5B43-4022-9EA6-80697AD791EF}" sibTransId="{93D5BA25-8BAF-4D7D-969F-34AFD1EF368C}"/>
-    <dgm:cxn modelId="{0B7FAD6F-0AF8-4320-B958-D8DBC6864972}" type="presOf" srcId="{9F4AA07C-F7C0-4EE0-B444-1A0A99B21C5A}" destId="{EB2274FC-15F8-41B7-935B-E389FD47AFD1}" srcOrd="0" destOrd="0" presId="urn:microsoft.com/office/officeart/2005/8/layout/hierarchy2"/>
-    <dgm:cxn modelId="{7E3C541B-032F-416C-A1AC-7C1BD89D5BB5}" srcId="{45CDA3C7-8713-4369-838A-8B5F475DA36B}" destId="{96FC7229-231F-4CA5-9914-6E9A83756569}" srcOrd="1" destOrd="0" parTransId="{7BC373CD-A346-4D76-9165-35DCB418DD6B}" sibTransId="{2C4CAAAA-9463-4CC1-AF37-CEDDE9349C90}"/>
-    <dgm:cxn modelId="{BACFA4C3-FB6C-479A-A84B-D78DC82509DF}" type="presOf" srcId="{9F4AA07C-F7C0-4EE0-B444-1A0A99B21C5A}" destId="{87E32AC2-4577-44E3-BD84-D5E3BD970540}" srcOrd="1" destOrd="0" presId="urn:microsoft.com/office/officeart/2005/8/layout/hierarchy2"/>
+    <dgm:cxn modelId="{74C81BDE-B845-4AFB-8D71-D272C980AB25}" type="presOf" srcId="{7B2890D2-36E9-4029-898C-FC7E72272380}" destId="{497DB5E4-8EF3-40EA-9803-E80F51F19C35}" srcOrd="0" destOrd="0" presId="urn:microsoft.com/office/officeart/2005/8/layout/hierarchy2"/>
+    <dgm:cxn modelId="{2A9E4AA1-E9A4-4EC2-8E27-9DFCBA0B55A9}" type="presOf" srcId="{50BC2FEF-90AA-4887-A217-BCE929A4632A}" destId="{FDA47220-895B-4A69-B2BB-8BF8C016FF4B}" srcOrd="0" destOrd="0" presId="urn:microsoft.com/office/officeart/2005/8/layout/hierarchy2"/>
+    <dgm:cxn modelId="{C9ED2648-05E1-4665-AA9D-D926BCA115CE}" type="presOf" srcId="{5AA90255-5B35-44C4-B702-E81F223BEFD8}" destId="{3985982F-35AF-48B0-84C6-0C8F1D9EF2FA}" srcOrd="0" destOrd="0" presId="urn:microsoft.com/office/officeart/2005/8/layout/hierarchy2"/>
     <dgm:cxn modelId="{A51C64B0-C9CA-40C2-8ECA-BB3CE975FF1D}" type="presOf" srcId="{3958656D-BDA3-48B8-B715-8A44FDE6304E}" destId="{2AEF7D3A-FF38-45BC-9B3E-D40CCE847072}" srcOrd="0" destOrd="0" presId="urn:microsoft.com/office/officeart/2005/8/layout/hierarchy2"/>
-    <dgm:cxn modelId="{363C8C05-B024-47C3-BEEC-906ECF7C30FE}" type="presOf" srcId="{139FABCB-F47A-4731-86FD-9DEB34D850B8}" destId="{AB7C6CD4-FF75-4E23-A8C3-0A2318DBB1D6}" srcOrd="0" destOrd="0" presId="urn:microsoft.com/office/officeart/2005/8/layout/hierarchy2"/>
-    <dgm:cxn modelId="{89DB460E-474C-462A-A7A9-CC3E36A3A65C}" type="presOf" srcId="{7BC373CD-A346-4D76-9165-35DCB418DD6B}" destId="{4E10DB54-35ED-4D9F-B388-F6C78413B8E9}" srcOrd="0" destOrd="0" presId="urn:microsoft.com/office/officeart/2005/8/layout/hierarchy2"/>
+    <dgm:cxn modelId="{50506088-6875-482B-A49F-6FEB9BE46B75}" type="presOf" srcId="{83FAD934-5D5B-40FC-B3CA-D6105DE3D322}" destId="{8F195852-041E-423A-B5DF-8945941EB406}" srcOrd="0" destOrd="0" presId="urn:microsoft.com/office/officeart/2005/8/layout/hierarchy2"/>
+    <dgm:cxn modelId="{2F4DC5FE-834E-4416-8FF7-75480648FF94}" type="presOf" srcId="{D4D9B399-9B7F-46DA-97B2-FED098F5DA6B}" destId="{6E6D9CAD-33D1-4ABE-986B-53D6D631EB94}" srcOrd="0" destOrd="0" presId="urn:microsoft.com/office/officeart/2005/8/layout/hierarchy2"/>
+    <dgm:cxn modelId="{D0728DA1-D2E0-472F-B738-B3F3DA6606A5}" type="presOf" srcId="{7BC373CD-A346-4D76-9165-35DCB418DD6B}" destId="{F67B909A-A307-4E9B-9469-45A779E59A51}" srcOrd="1" destOrd="0" presId="urn:microsoft.com/office/officeart/2005/8/layout/hierarchy2"/>
     <dgm:cxn modelId="{97CD5736-54C6-4ACB-8C56-28D4F8AF533A}" srcId="{076B6350-4EE3-45E3-9904-173A771DF62A}" destId="{3958656D-BDA3-48B8-B715-8A44FDE6304E}" srcOrd="2" destOrd="0" parTransId="{6990C93A-7D15-43F9-A3BA-EF955BCEFB0F}" sibTransId="{D8D28F1D-BA72-4B54-B03D-1B8F6862319E}"/>
-    <dgm:cxn modelId="{F9B1644F-E249-48EB-97B5-22C2400DED34}" srcId="{D4D9B399-9B7F-46DA-97B2-FED098F5DA6B}" destId="{80D7FF03-79A4-410F-8B98-6A9724B85CBA}" srcOrd="2" destOrd="0" parTransId="{83FAD934-5D5B-40FC-B3CA-D6105DE3D322}" sibTransId="{30CB0A91-0FCE-45F8-A754-700AB3BFFDC6}"/>
-    <dgm:cxn modelId="{C9ED2648-05E1-4665-AA9D-D926BCA115CE}" type="presOf" srcId="{5AA90255-5B35-44C4-B702-E81F223BEFD8}" destId="{3985982F-35AF-48B0-84C6-0C8F1D9EF2FA}" srcOrd="0" destOrd="0" presId="urn:microsoft.com/office/officeart/2005/8/layout/hierarchy2"/>
-    <dgm:cxn modelId="{2F4DC5FE-834E-4416-8FF7-75480648FF94}" type="presOf" srcId="{D4D9B399-9B7F-46DA-97B2-FED098F5DA6B}" destId="{6E6D9CAD-33D1-4ABE-986B-53D6D631EB94}" srcOrd="0" destOrd="0" presId="urn:microsoft.com/office/officeart/2005/8/layout/hierarchy2"/>
-    <dgm:cxn modelId="{B0303C80-7909-4F3D-B0F3-774DC9F97AE2}" type="presOf" srcId="{86643E8D-F7CB-4F7B-B35A-FF26EACC433C}" destId="{419BEB18-32F6-4B18-9238-A8818FE634FC}" srcOrd="0" destOrd="0" presId="urn:microsoft.com/office/officeart/2005/8/layout/hierarchy2"/>
-    <dgm:cxn modelId="{F14138C1-A3B2-4AE2-A00B-7F7DE38EAA68}" srcId="{5AA90255-5B35-44C4-B702-E81F223BEFD8}" destId="{45CDA3C7-8713-4369-838A-8B5F475DA36B}" srcOrd="0" destOrd="0" parTransId="{139FABCB-F47A-4731-86FD-9DEB34D850B8}" sibTransId="{7D179423-A3B9-4F05-A55D-89D4307A11C9}"/>
-    <dgm:cxn modelId="{F1C38E61-44D7-45ED-B0BD-3DA2C0364E6A}" type="presOf" srcId="{96FC7229-231F-4CA5-9914-6E9A83756569}" destId="{1906A700-A645-429B-8F9F-2A4F59D4835E}" srcOrd="0" destOrd="0" presId="urn:microsoft.com/office/officeart/2005/8/layout/hierarchy2"/>
-    <dgm:cxn modelId="{E266D530-408C-4BE3-B088-41DD7A387490}" type="presOf" srcId="{F20EDC0B-CCE5-4D9D-9982-89A201087390}" destId="{CAE1C8E1-FF9C-459C-820F-5A372E5B5202}" srcOrd="1" destOrd="0" presId="urn:microsoft.com/office/officeart/2005/8/layout/hierarchy2"/>
-    <dgm:cxn modelId="{74C81BDE-B845-4AFB-8D71-D272C980AB25}" type="presOf" srcId="{7B2890D2-36E9-4029-898C-FC7E72272380}" destId="{497DB5E4-8EF3-40EA-9803-E80F51F19C35}" srcOrd="0" destOrd="0" presId="urn:microsoft.com/office/officeart/2005/8/layout/hierarchy2"/>
-    <dgm:cxn modelId="{272824D5-A267-48F6-8072-7A2D96137693}" type="presOf" srcId="{F20EDC0B-CCE5-4D9D-9982-89A201087390}" destId="{674BA392-5914-4B78-A520-EE26D65D05C8}" srcOrd="0" destOrd="0" presId="urn:microsoft.com/office/officeart/2005/8/layout/hierarchy2"/>
-    <dgm:cxn modelId="{FB0BEAEA-19A0-4622-804C-A8CB93F52049}" type="presOf" srcId="{B503AF60-5EB5-4190-8EFC-246E35833849}" destId="{F53448B5-447F-4F1A-81C6-1F0D19E192DD}" srcOrd="0" destOrd="0" presId="urn:microsoft.com/office/officeart/2005/8/layout/hierarchy2"/>
-    <dgm:cxn modelId="{2A9E4AA1-E9A4-4EC2-8E27-9DFCBA0B55A9}" type="presOf" srcId="{50BC2FEF-90AA-4887-A217-BCE929A4632A}" destId="{FDA47220-895B-4A69-B2BB-8BF8C016FF4B}" srcOrd="0" destOrd="0" presId="urn:microsoft.com/office/officeart/2005/8/layout/hierarchy2"/>
-    <dgm:cxn modelId="{7FB55B4B-D778-485E-80DB-622F39D1A15E}" srcId="{3958656D-BDA3-48B8-B715-8A44FDE6304E}" destId="{7B2890D2-36E9-4029-898C-FC7E72272380}" srcOrd="0" destOrd="0" parTransId="{F20EDC0B-CCE5-4D9D-9982-89A201087390}" sibTransId="{0DDB3E07-6F3E-4DE7-8E05-649EA4E9106B}"/>
-    <dgm:cxn modelId="{BD8F7D93-6112-427C-AA55-C1FFC62E5B3A}" type="presOf" srcId="{DC7A1CA0-5D34-4F3B-A580-15CFD66EA796}" destId="{368F1645-5A66-45DB-B296-C23315AB7E22}" srcOrd="0" destOrd="0" presId="urn:microsoft.com/office/officeart/2005/8/layout/hierarchy2"/>
-    <dgm:cxn modelId="{5ACA9E39-DCB1-4ED5-88DA-92479161AA86}" type="presOf" srcId="{139FABCB-F47A-4731-86FD-9DEB34D850B8}" destId="{86416187-05A5-41DD-ADA2-C443892DABB2}" srcOrd="1" destOrd="0" presId="urn:microsoft.com/office/officeart/2005/8/layout/hierarchy2"/>
-    <dgm:cxn modelId="{50506088-6875-482B-A49F-6FEB9BE46B75}" type="presOf" srcId="{83FAD934-5D5B-40FC-B3CA-D6105DE3D322}" destId="{8F195852-041E-423A-B5DF-8945941EB406}" srcOrd="0" destOrd="0" presId="urn:microsoft.com/office/officeart/2005/8/layout/hierarchy2"/>
-    <dgm:cxn modelId="{D0728DA1-D2E0-472F-B738-B3F3DA6606A5}" type="presOf" srcId="{7BC373CD-A346-4D76-9165-35DCB418DD6B}" destId="{F67B909A-A307-4E9B-9469-45A779E59A51}" srcOrd="1" destOrd="0" presId="urn:microsoft.com/office/officeart/2005/8/layout/hierarchy2"/>
-    <dgm:cxn modelId="{32ABE36F-B84E-48F4-BC67-8F5D825C7F85}" srcId="{076B6350-4EE3-45E3-9904-173A771DF62A}" destId="{D4D9B399-9B7F-46DA-97B2-FED098F5DA6B}" srcOrd="0" destOrd="0" parTransId="{E6A38AA6-80D6-4020-A52C-B824CD5FBB0F}" sibTransId="{48A5178F-146C-4A23-8FF2-2E99B30882F8}"/>
-    <dgm:cxn modelId="{4A089497-001C-4093-8315-18655F5F7D48}" type="presOf" srcId="{5E47499F-6F41-4F22-A420-01A675CE6103}" destId="{E11C7B6F-7180-43A5-992E-3EA5851F2391}" srcOrd="0" destOrd="0" presId="urn:microsoft.com/office/officeart/2005/8/layout/hierarchy2"/>
-    <dgm:cxn modelId="{BC66E5DD-452F-4E18-A23B-E819D91C85E5}" type="presOf" srcId="{076B6350-4EE3-45E3-9904-173A771DF62A}" destId="{BE306FCD-9806-4F30-B3B1-CA273857349C}" srcOrd="0" destOrd="0" presId="urn:microsoft.com/office/officeart/2005/8/layout/hierarchy2"/>
-    <dgm:cxn modelId="{E0597BEB-446C-4F1F-A362-7C9996414F1A}" type="presOf" srcId="{8B8178A4-03D0-4F83-88CD-9E6E781603E6}" destId="{C0C8DC8E-72DB-4A2E-A50E-DA1CA06D79E3}" srcOrd="0" destOrd="0" presId="urn:microsoft.com/office/officeart/2005/8/layout/hierarchy2"/>
-    <dgm:cxn modelId="{4CE301CD-89A8-41A8-9F17-DEC7FF5575CF}" srcId="{076B6350-4EE3-45E3-9904-173A771DF62A}" destId="{5AA90255-5B35-44C4-B702-E81F223BEFD8}" srcOrd="1" destOrd="0" parTransId="{2854FE16-3A46-47EE-A032-1136B67EB2C8}" sibTransId="{7B5E0C86-564B-4BB8-9398-E23143C8B801}"/>
-    <dgm:cxn modelId="{F4F7C4AA-7B3E-465A-8208-2773B96AC0B2}" type="presOf" srcId="{BABCE05A-4544-49DE-A70D-EBD4C2932AA1}" destId="{B4361C68-E191-4E89-B0BD-BAD091626B5B}" srcOrd="0" destOrd="0" presId="urn:microsoft.com/office/officeart/2005/8/layout/hierarchy2"/>
-    <dgm:cxn modelId="{A80A4F65-7375-4E8E-9CED-0483DD45593D}" srcId="{3958656D-BDA3-48B8-B715-8A44FDE6304E}" destId="{B503AF60-5EB5-4190-8EFC-246E35833849}" srcOrd="1" destOrd="0" parTransId="{9F4AA07C-F7C0-4EE0-B444-1A0A99B21C5A}" sibTransId="{97EEA01A-8995-4136-9B0E-B8636C2DDA04}"/>
-    <dgm:cxn modelId="{0CFD8AC7-C2F1-4AB4-9940-1B4E188971F7}" type="presOf" srcId="{C3D618C2-BF81-4220-A584-D841429B7058}" destId="{CA6C5886-D1D3-4819-90BD-4BAC8F1EE87D}" srcOrd="0" destOrd="0" presId="urn:microsoft.com/office/officeart/2005/8/layout/hierarchy2"/>
-    <dgm:cxn modelId="{E74F2783-F5E8-4A97-8981-108A2E888C01}" type="presOf" srcId="{BABCE05A-4544-49DE-A70D-EBD4C2932AA1}" destId="{12FD7525-DB42-46F9-B8FD-D33568A05731}" srcOrd="1" destOrd="0" presId="urn:microsoft.com/office/officeart/2005/8/layout/hierarchy2"/>
-    <dgm:cxn modelId="{96C6A9B5-7C0D-453A-8D3D-838B1E47CC7C}" srcId="{45CDA3C7-8713-4369-838A-8B5F475DA36B}" destId="{8B8178A4-03D0-4F83-88CD-9E6E781603E6}" srcOrd="0" destOrd="0" parTransId="{50BC2FEF-90AA-4887-A217-BCE929A4632A}" sibTransId="{0B865DCC-B624-40ED-970E-B677A52C4467}"/>
-    <dgm:cxn modelId="{E248F26E-055A-440E-A89A-75812E9BF24B}" type="presOf" srcId="{50BC2FEF-90AA-4887-A217-BCE929A4632A}" destId="{9F0B1A31-63BD-41F6-82FC-F5574A92E909}" srcOrd="1" destOrd="0" presId="urn:microsoft.com/office/officeart/2005/8/layout/hierarchy2"/>
-    <dgm:cxn modelId="{5B8F6313-D1C0-4C50-A7EC-8AF232FBA33D}" type="presOf" srcId="{753D8466-5B43-4022-9EA6-80697AD791EF}" destId="{A6341011-54EC-4E06-9306-EAF2DE56CD2C}" srcOrd="1" destOrd="0" presId="urn:microsoft.com/office/officeart/2005/8/layout/hierarchy2"/>
     <dgm:cxn modelId="{A2B289CF-BFED-4081-BB71-BEB4F2ACF81B}" type="presParOf" srcId="{BE306FCD-9806-4F30-B3B1-CA273857349C}" destId="{BC89B9CD-5E6C-4475-ADF6-F7C2D7A5A353}" srcOrd="0" destOrd="0" presId="urn:microsoft.com/office/officeart/2005/8/layout/hierarchy2"/>
     <dgm:cxn modelId="{362104E3-6470-4626-811B-C1E4021157D7}" type="presParOf" srcId="{BC89B9CD-5E6C-4475-ADF6-F7C2D7A5A353}" destId="{6E6D9CAD-33D1-4ABE-986B-53D6D631EB94}" srcOrd="0" destOrd="0" presId="urn:microsoft.com/office/officeart/2005/8/layout/hierarchy2"/>
     <dgm:cxn modelId="{9531CBCA-3C02-4478-9FB1-192978C08E23}" type="presParOf" srcId="{BC89B9CD-5E6C-4475-ADF6-F7C2D7A5A353}" destId="{47C7FA5F-116D-41D5-BE1E-63389D526519}" srcOrd="1" destOrd="0" presId="urn:microsoft.com/office/officeart/2005/8/layout/hierarchy2"/>
@@ -28244,7 +27395,7 @@
   <a:extraClrSchemeLst/>
   <a:extLst>
     <a:ext uri="{05A4C25C-085E-4340-85A3-A5531E510DB2}">
-      <thm15:themeFamily xmlns:thm15="http://schemas.microsoft.com/office/thememl/2012/main" xmlns="" name="Slate" id="{C3F70B94-7CE9-428E-ADC1-3269CC2C3385}" vid="{3F2DE9A5-64E6-437C-A389-CC4477E817E8}"/>
+      <thm15:themeFamily xmlns="" xmlns:thm15="http://schemas.microsoft.com/office/thememl/2012/main" name="Slate" id="{C3F70B94-7CE9-428E-ADC1-3269CC2C3385}" vid="{3F2DE9A5-64E6-437C-A389-CC4477E817E8}"/>
     </a:ext>
   </a:extLst>
 </a:theme>
@@ -28291,7 +27442,7 @@
 </file>
 
 <file path=customXml/itemProps3.xml><?xml version="1.0" encoding="utf-8"?>
-<ds:datastoreItem xmlns:ds="http://schemas.openxmlformats.org/officeDocument/2006/customXml" ds:itemID="{C992B97B-27E2-2F43-A53B-AC17922B7400}">
+<ds:datastoreItem xmlns:ds="http://schemas.openxmlformats.org/officeDocument/2006/customXml" ds:itemID="{F201E315-4E45-2B40-92ED-EFD1124DE5B6}">
   <ds:schemaRefs>
     <ds:schemaRef ds:uri="http://schemas.openxmlformats.org/officeDocument/2006/bibliography"/>
   </ds:schemaRefs>

</xml_diff>